<commit_message>
added name 'code by Khalil' to  document variable 2x
</commit_message>
<xml_diff>
--- a/recipes.docx
+++ b/recipes.docx
@@ -88,7 +88,637 @@
         <w:pStyle w:val="Title"/>
       </w:pPr>
       <w:r>
-        <w:t>Mahi Mahi Rub, Salsa de chile de árbol, Traditional Taco Mixins, Baked Tilapia, Hard Corn Shells (Traditional; US)</w:t>
+        <w:t>Packaged Seasonings, Roasted Tomatillo and Mushroom Sauce, Cheese (Traditional; US), Baja Beer Battered Fish, Fresh Corn Tortillas</w:t>
+      </w:r>
+    </w:p>
+    <w:p>
+      <w:pPr>
+        <w:pStyle w:val="Heading1"/>
+      </w:pPr>
+      <w:r>
+        <w:t>Packaged Seasonings</w:t>
+      </w:r>
+    </w:p>
+    <w:p>
+      <w:r>
+        <w:t>Packaged Seasonings</w:t>
+        <w:br/>
+        <w:t>==============</w:t>
+        <w:br/>
+        <w:br/>
+        <w:t>Lest we be accused of snobbery, let's acknowledge that a taco is a taco, and taco night can be well-served by not having to think at all.</w:t>
+        <w:br/>
+        <w:br/>
+        <w:t>Feel free to use the pre-packaged seasoning of your choice. When I'm in an old-school mood, I head straight for...</w:t>
+        <w:br/>
+        <w:br/>
+        <w:t>* Old El Paso Taco Seasoning</w:t>
+        <w:br/>
+      </w:r>
+    </w:p>
+    <w:p>
+      <w:pPr>
+        <w:pStyle w:val="Heading1"/>
+      </w:pPr>
+      <w:r>
+        <w:t>Roasted Tomatillo and Mushroom Sauce</w:t>
+      </w:r>
+    </w:p>
+    <w:p>
+      <w:r>
+        <w:t>Roasted Tomatillo and Mushroom Sauce</w:t>
+        <w:br/>
+        <w:t>====================================</w:t>
+        <w:br/>
+        <w:br/>
+        <w:t>* 2 pounds tomatillos</w:t>
+        <w:br/>
+        <w:t>* 4 dried chipotle chiles</w:t>
+        <w:br/>
+        <w:t>* 2 pounds shiitake mushrooms</w:t>
+        <w:br/>
+        <w:t>* 1/4 cup olive oil</w:t>
+        <w:br/>
+        <w:t>* 1 cup water</w:t>
+        <w:br/>
+        <w:br/>
+        <w:t>1. Remove husks from tomatillos and rinse them. Place them whole on your oven's broiler rack. Broil and turn them until they're browned on all sides.</w:t>
+        <w:br/>
+        <w:t xml:space="preserve">2. Boil the water. Drop in the dried chiles and bring the water down to a simmer. Keep them in until they are soft. </w:t>
+        <w:br/>
+        <w:t>3. Slice the shiitakes and cook them in a pan with the olive oil until they're tender.</w:t>
+        <w:br/>
+        <w:t>4. Take the chiles and tomatillos (once they're cooled off) and blend them in a food processor until they make a nice puree.</w:t>
+        <w:br/>
+        <w:t>5. Put the blended tomatillo-chile mixture in a saucepan and bring it to a boil. Add the cooked mushrooms and bring it back to a boil. Then bring the heat down until the mixture is simmering. Cook for about 10 minutes. Add salt to taste.</w:t>
+        <w:br/>
+        <w:br/>
+        <w:t>---</w:t>
+        <w:br/>
+        <w:t>A friend gave me this recipe a while back, but I can't remember who it was. Sorry, friend.</w:t>
+      </w:r>
+    </w:p>
+    <w:p>
+      <w:pPr>
+        <w:pStyle w:val="Heading1"/>
+      </w:pPr>
+      <w:r>
+        <w:t>Cheese (Traditional; US)</w:t>
+      </w:r>
+    </w:p>
+    <w:p>
+      <w:r>
+        <w:t>Cheese (Traditional; US)</w:t>
+        <w:br/>
+        <w:t>======================</w:t>
+        <w:br/>
+        <w:br/>
+        <w:t>A major flavor component of a traditional American taco, select a cheese that's firm and sharp.</w:t>
+        <w:br/>
+        <w:br/>
+        <w:t>* Cheddar (shredded)</w:t>
+        <w:br/>
+        <w:t>* Jack/Pepper Jack (shredded)</w:t>
+      </w:r>
+    </w:p>
+    <w:p>
+      <w:pPr>
+        <w:pStyle w:val="Heading1"/>
+      </w:pPr>
+      <w:r>
+        <w:t>Baja Beer Battered Fish</w:t>
+      </w:r>
+    </w:p>
+    <w:p>
+      <w:r>
+        <w:t>Baja Beer Battered Fish</w:t>
+        <w:br/>
+        <w:t>========================</w:t>
+        <w:br/>
+        <w:br/>
+        <w:t>This is the beer battered fish for [Baja fish tacos](../full_tacos/baja_fish_tacos.md).</w:t>
+        <w:br/>
+        <w:br/>
+        <w:t>Batter</w:t>
+        <w:br/>
+        <w:t>-------</w:t>
+        <w:br/>
+        <w:br/>
+        <w:t>* 1/2 c flour</w:t>
+        <w:br/>
+        <w:t>* 1/4 c baking powder</w:t>
+        <w:br/>
+        <w:t>* 1 egg</w:t>
+        <w:br/>
+        <w:t>* 1/2 c beer (Tecate!)</w:t>
+        <w:br/>
+        <w:t>* 1 tsp salt</w:t>
+        <w:br/>
+        <w:t>* 1 tsp chili powder (paprika, salt, garlic salt)</w:t>
+        <w:br/>
+        <w:t>* 2 tsp parsley</w:t>
+        <w:br/>
+        <w:br/>
+        <w:t>Beat the eggs and fold all batter ingredients until smooth.</w:t>
+        <w:br/>
+        <w:t>Add flour to make it thicker or add beer to make it thinner.</w:t>
+        <w:br/>
+        <w:t>If you have time let the batter chill for a couple hours.</w:t>
+        <w:br/>
+        <w:br/>
+        <w:t>Fish</w:t>
+        <w:br/>
+        <w:t>------</w:t>
+        <w:br/>
+        <w:br/>
+        <w:t>* 1 lb. cod fillet, grouper, or similar white fish, the fresher the better</w:t>
+        <w:br/>
+        <w:br/>
+        <w:t>* Cut fish into small chunks.</w:t>
+        <w:br/>
+        <w:t>* Fill a pan with oil and heat until approx. 375 F.</w:t>
+        <w:br/>
+        <w:t>* Fill a bowl with about a cup of flour and keep it next to the batter bowl.</w:t>
+        <w:br/>
+        <w:t>* Dip a fish piece into flour then into the batter.</w:t>
+        <w:br/>
+        <w:t>* Fry for 4-5 minutes, turning halfway through. Drain on a paper towel.</w:t>
+      </w:r>
+    </w:p>
+    <w:p>
+      <w:pPr>
+        <w:pStyle w:val="Heading1"/>
+      </w:pPr>
+      <w:r>
+        <w:t>Fresh Corn Tortillas</w:t>
+      </w:r>
+    </w:p>
+    <w:p>
+      <w:r>
+        <w:t>Fresh Corn Tortillas</w:t>
+        <w:br/>
+        <w:t>===================</w:t>
+        <w:br/>
+        <w:br/>
+        <w:t>This is the only way to go. So worth it. Makes roughly 15 tortillas.</w:t>
+        <w:br/>
+        <w:br/>
+        <w:t>* 1 3/4 cups masa harina</w:t>
+        <w:br/>
+        <w:t>* 1 1/8 cups water</w:t>
+        <w:br/>
+        <w:br/>
+        <w:t>1. In a medium bowl, mix together masa harina and hot water until thoroughly combined. Turn dough onto a clean surface and knead until pliable and smooth. If dough is too sticky, add more masa harina; if it begins to dry out, sprinkle with water. Cover dough tightly with plastic wrap and allow to stand for 30 minutes.</w:t>
+        <w:br/>
+        <w:t>2. Preheat a cast iron skillet or griddle to medium-high.</w:t>
+        <w:br/>
+        <w:t>3. Divide dough into 15 equal-size balls. Using a tortilla press, a rolling pin, press each ball of dough flat between two sheets of wax paper.</w:t>
+        <w:br/>
+        <w:t xml:space="preserve">4. Place tortilla in preheated pan and allow to cook for approximately 30 seconds, or until browned and slightly puffy. Turn tortilla over to brown on second side for approximately 30 seconds more, then transfer to a plate. Repeat process with each ball of dough. Keep tortillas covered with a towel to stay warm and moist (or a low temp oven) until ready to serve. </w:t>
+      </w:r>
+    </w:p>
+    <w:p>
+      <w:r>
+        <w:br w:type="page"/>
+      </w:r>
+    </w:p>
+    <w:p>
+      <w:pPr>
+        <w:pStyle w:val="Title"/>
+      </w:pPr>
+      <w:r>
+        <w:t>Universal Taco Seasoning, Simple Salsa Verde, Green Chile Cabbage Salad, Better Than Powder Groundbeef, Hard Corn Shells (Traditional; US)</w:t>
+      </w:r>
+    </w:p>
+    <w:p>
+      <w:pPr>
+        <w:pStyle w:val="Heading1"/>
+      </w:pPr>
+      <w:r>
+        <w:t>Universal Taco Seasoning</w:t>
+      </w:r>
+    </w:p>
+    <w:p>
+      <w:r>
+        <w:t>Universal Taco Seasoning</w:t>
+        <w:br/>
+        <w:t>========================</w:t>
+        <w:br/>
+        <w:br/>
+        <w:t>I got tired of buying packets of store-bought taco seasoning, so I experimented with various spices and ratios until I landed on this recipe. I keep a jar of it in the cupboard at all times.</w:t>
+        <w:br/>
+        <w:br/>
+        <w:t>* 6 tbsp chili powder</w:t>
+        <w:br/>
+        <w:t>* 4 tbsp cumin</w:t>
+        <w:br/>
+        <w:t>* 4 tbsp corn starch</w:t>
+        <w:br/>
+        <w:t>* 3 tbsp onion powder</w:t>
+        <w:br/>
+        <w:t>* 1 tbsp salt</w:t>
+        <w:br/>
+        <w:t>* 1 tbsp garlic powder</w:t>
+        <w:br/>
+        <w:t>* 4 tsp oregano (Mexican oregano, if you've got it)</w:t>
+        <w:br/>
+        <w:t>* 2 tsp crushed red pepper</w:t>
+        <w:br/>
+        <w:br/>
+        <w:t>Combine in Mason jar and shake well to combine.</w:t>
+        <w:br/>
+        <w:br/>
+        <w:t>This mix works well for chicken, pork and beef, destined for the grill, oven, slow cooker or stovetop. You could tweak it a bit to target a specific meat, but I like to have a base, universal mix around. Makes it super easy to turn leftover anything into delicious taco filling: Just chop up whatever it is, toss it into a skillet, sprinkle generously with seasoning, then add a bit of water and simmer to impart flavor.</w:t>
+      </w:r>
+    </w:p>
+    <w:p>
+      <w:pPr>
+        <w:pStyle w:val="Heading1"/>
+      </w:pPr>
+      <w:r>
+        <w:t>Simple Salsa Verde</w:t>
+      </w:r>
+    </w:p>
+    <w:p>
+      <w:r>
+        <w:t>Simple Salsa Verde</w:t>
+        <w:br/>
+        <w:t>==================</w:t>
+        <w:br/>
+        <w:br/>
+        <w:t>I got this base recipe from a vegan friend. If you can't find one of these peppers, swap in another one!</w:t>
+        <w:br/>
+        <w:br/>
+        <w:t>* 6 Average-sized tomatillos</w:t>
+        <w:br/>
+        <w:t>* 1 Poblano pepper</w:t>
+        <w:br/>
+        <w:t>* 1 Serrano pepper</w:t>
+        <w:br/>
+        <w:t>* 1 Jalapeno pepper</w:t>
+        <w:br/>
+        <w:t>* 1 Sweet red pepper</w:t>
+        <w:br/>
+        <w:t>* Juice of 1 or 2 fresh-squeezed limes (to taste)</w:t>
+        <w:br/>
+        <w:t>* Pinch or two kosher salt (to taste)</w:t>
+        <w:br/>
+        <w:br/>
+        <w:t>You're in charge of the heat here. For a milder salsa, remove all the ribs and seeds inside the peppers. For medium, leave in a few ribs, and for hot, go nuts. Rough chop the peppers and tomatillos, then throw into a blender or food processor with salt and lime juice. Pulse to desired consistency.</w:t>
+        <w:br/>
+        <w:br/>
+        <w:t>As with most salsas, this will taste better if you let it sit in the fridge for a few hours before eating. It's great on chips or drizzled over steak or pork tacos.</w:t>
+      </w:r>
+    </w:p>
+    <w:p>
+      <w:pPr>
+        <w:pStyle w:val="Heading1"/>
+      </w:pPr>
+      <w:r>
+        <w:t>Green Chile Cabbage Salad</w:t>
+      </w:r>
+    </w:p>
+    <w:p>
+      <w:r>
+        <w:t>### Green Chile Cabbage Salad with Seared Corn</w:t>
+        <w:br/>
+        <w:t>This isn't a tradition, or even particularly traditional -- except in my apartment in Oakland, where I make this for myself ever time I make pork tacos.</w:t>
+        <w:br/>
+        <w:br/>
+        <w:t>#### Ingredients</w:t>
+        <w:br/>
+        <w:t>* 1 green cabbage</w:t>
+        <w:br/>
+        <w:t>* 4 limes</w:t>
+        <w:br/>
+        <w:t>* 2 ears corn, or roughly two cups of corn kernels (adjust to desired corn-y-ness)</w:t>
+        <w:br/>
+        <w:t>* Dried, Powdered New Mexico Green Chile, to taste</w:t>
+        <w:br/>
+        <w:t>* Salt, to taste</w:t>
+        <w:br/>
+        <w:t>* Olive oil</w:t>
+        <w:br/>
+        <w:t>* Optional: some crumbled cotija or queso Oaxaqueno</w:t>
+        <w:br/>
+        <w:br/>
+        <w:t>#### Directions</w:t>
+        <w:br/>
+        <w:t>1. If using ears of corn, strip the kernels from them with a sharp knife.</w:t>
+        <w:br/>
+        <w:t>2. Heat a few tablespoons of oil over high heat. I like to use a Dutch Oven for this, but the main cookware properties you want are heavy-bottomed and wide.</w:t>
+        <w:br/>
+        <w:t>3. Toss the corn kernels in to the oil, spread them evenly, salt very lightly and let them ride. I _highly_ recommend a splatter guard for this step, but **not** a lid. You want the corn to dry out just a little and get a good sear. It's done when it's starting to get dark, a little chewy, and probably is sticking to the pan.</w:t>
+        <w:br/>
+        <w:t>4. While the corn is going, core and chop the cabbage in to wide strips.</w:t>
+        <w:br/>
+        <w:t>5. How's the corn doing?</w:t>
+        <w:br/>
+        <w:t>6. Juice the limes.</w:t>
+        <w:br/>
+        <w:t>7. How's the corn doing? If it's not done yet, grab a beer and hang out 'til it is.</w:t>
+        <w:br/>
+        <w:t>8. The corn is done? Great. Toss it on top of the cabbage. Add a little salt, then a good hit of olive oil, then half-or-so of the lime juice. Toss in a good tablespoon or two of the green chile powder. Start stirring.</w:t>
+        <w:br/>
+        <w:t>9. You want everything coated nicely, but I don't like the salad too oily, so go easy on that. I add lime until the sour balances the sweet of the corn. I add green chile slowly -- it takes a second to rehydrate and get hot. I might add as much as a half cup of the stuff to a salad for myself or spicy food fans like me; I go easier on the spice-unenthused.</w:t>
+        <w:br/>
+        <w:t>10. Serve it! If you're in to tossing a little cheese on there, do it -- but I usually just eat it straight. Sometimes this goes on fish or chicken tacos; sometimes it's a side to richer pork tacos. It's always awesome.</w:t>
+        <w:br/>
+        <w:br/>
+        <w:t>**Note on ingredients**: green chile is the gastronomical life blood of New Mexican cuisine, but it's little known in the other 49 states. I like a brand called [_Los Chileros de Nuevo Mexico_](http://www.loschileros.com/), which I can find sometimes in tiendas and other times at Whole Foods (go figure). The trick here is this: just don't accept substitutes. It's not the same. I've also had to accept that fresh chile is just not what this salad needs, so don't do that either (it doesn't distribute well enough across the cabbage). Do have this with cold, crisp beer.</w:t>
+        <w:br/>
+      </w:r>
+    </w:p>
+    <w:p>
+      <w:pPr>
+        <w:pStyle w:val="Heading1"/>
+      </w:pPr>
+      <w:r>
+        <w:t>Better Than Powder Groundbeef</w:t>
+      </w:r>
+    </w:p>
+    <w:p>
+      <w:r>
+        <w:t>Did you grow up on Old El Paso ground beef taco seasonings?</w:t>
+        <w:br/>
+        <w:br/>
+        <w:t>I'm sorry.  So did I.  They're terrible, right?  Here's something better:</w:t>
+        <w:br/>
+        <w:br/>
+        <w:t>Dice a half-onion, sautee and season liberally with salt, pepper, and ground cumin.</w:t>
+        <w:br/>
+        <w:br/>
+        <w:t>Brown a pound of ground beef, seasoning liberally with ground cumin, salt, pepper.  Add tabasco/other hot sauce if you like.</w:t>
+        <w:br/>
+        <w:br/>
+        <w:t>When beef is browned, add a small jar of salsa (any kind!  i like corn/black bean tomato salsa), and simmer for 5-10 minutes.</w:t>
+        <w:br/>
+        <w:br/>
+        <w:t>Enjoy.  Serve with crispy taco shells for nostalgia.</w:t>
+        <w:br/>
+      </w:r>
+    </w:p>
+    <w:p>
+      <w:pPr>
+        <w:pStyle w:val="Heading1"/>
+      </w:pPr>
+      <w:r>
+        <w:t>Hard Corn Shells (Traditional; US)</w:t>
+      </w:r>
+    </w:p>
+    <w:p>
+      <w:r>
+        <w:t>Hard Corn Shells (Traditional; US)</w:t>
+        <w:br/>
+        <w:t>======================</w:t>
+        <w:br/>
+        <w:br/>
+        <w:t>Mistakenly thought by many to be traditionally Mexican, hard shells were actually popularized in the US in the mid-20th century.</w:t>
+        <w:br/>
+        <w:br/>
+        <w:t>While they can certainly be made at home (if you have access to a deep-fryer), the best method of obtaining hard taco shells is to head to the grocery store.</w:t>
+      </w:r>
+    </w:p>
+    <w:p>
+      <w:r>
+        <w:br w:type="page"/>
+      </w:r>
+    </w:p>
+    <w:p>
+      <w:pPr>
+        <w:pStyle w:val="Title"/>
+      </w:pPr>
+      <w:r>
+        <w:t>Quick and Dirty Spice Mix, Garlic Lime Sauce, Traditional Taco Mixins, Insane Garlic Ground Turkey, Fresh Corn Tortillas</w:t>
+      </w:r>
+    </w:p>
+    <w:p>
+      <w:pPr>
+        <w:pStyle w:val="Heading1"/>
+      </w:pPr>
+      <w:r>
+        <w:t>Quick and Dirty Spice Mix</w:t>
+      </w:r>
+    </w:p>
+    <w:p>
+      <w:r>
+        <w:t>Quick and Dirty Spice Mix</w:t>
+        <w:br/>
+        <w:t>=========================</w:t>
+        <w:br/>
+        <w:br/>
+        <w:t>I’m not going to make a lot of big assumptions here. You own a skillet of some sort. You have some jars of jankity-ass spices from who-knows-when. You want to eat some tacos within the next, like, fifteen minutes. I got you covered, bachelor(ette).</w:t>
+        <w:br/>
+        <w:br/>
+        <w:t>* 2 Tbsp all-purpose flour</w:t>
+        <w:br/>
+        <w:t>* 2 1/2 tsp. chili powder</w:t>
+        <w:br/>
+        <w:t>* 3/4 tsp. onion powder (or 1 1/2 tsp. minced yellow onion)</w:t>
+        <w:br/>
+        <w:t>* 1 1/4 tsp. salt</w:t>
+        <w:br/>
+        <w:t>* 1 tsp. paprika</w:t>
+        <w:br/>
+        <w:t>* 3/4 tsp beef bouillon powder</w:t>
+        <w:br/>
+        <w:t>* 1/4 tsp. granulated sugar</w:t>
+        <w:br/>
+        <w:t>* 1/4 tsp. cayenne pepper</w:t>
+        <w:br/>
+        <w:t>* 1/4 tsp. garlic powder</w:t>
+        <w:br/>
+        <w:t>* 1 tsp. cumin</w:t>
+        <w:br/>
+        <w:br/>
+        <w:t>Put all this in something with a lid, add 3/4 cup of water, and shake it. Brown a pound of ground beef, then pour the whole situation in there. Stir. Cook it down until it looks like you only put in half a cup of water. You have tacos now.</w:t>
+        <w:br/>
+        <w:br/>
+        <w:t>Vegetarians</w:t>
+        <w:br/>
+        <w:t>-----------</w:t>
+        <w:br/>
+        <w:br/>
+        <w:t>I’ve made this with that soy protein “ground beef” and it does not _surprisingly_ taste like someone put spices on a stack of cheap bar coasters and ran it all through a blender. (Vegetable) oil the skillet when you’re dealing with that stuff, unless you’re looking for excuses to buy a new one.</w:t>
+        <w:br/>
+        <w:br/>
+        <w:t>If you leave out the bouillon for the sake of doing things vegan-style you’ll probably want to nudge up the salt a little.</w:t>
+      </w:r>
+    </w:p>
+    <w:p>
+      <w:pPr>
+        <w:pStyle w:val="Heading1"/>
+      </w:pPr>
+      <w:r>
+        <w:t>Garlic Lime Sauce</w:t>
+      </w:r>
+    </w:p>
+    <w:p>
+      <w:r>
+        <w:t>Garlic Lime Sauce</w:t>
+        <w:br/>
+        <w:t>=====================</w:t>
+        <w:br/>
+        <w:br/>
+        <w:t>This sauce packs a creamy, sour, garlicky punch and can cut the heat on a spicy salsa. It pairs well with Mango Lime Salsa for excellent fish tacos. This is a simplified version of the [lime sauce recipe](http://www.loveandoliveoil.com/2008/04/fish-tacos-with-mango-salsa.html) on Love and Oil.</w:t>
+        <w:br/>
+        <w:br/>
+        <w:t>Combine in a bowl:</w:t>
+        <w:br/>
+        <w:t>* 1-2 tablespoons mayonnaise</w:t>
+        <w:br/>
+        <w:t>* 1/2 cup plain yogurt</w:t>
+        <w:br/>
+        <w:t>* 2 tablespoons fresh lime juice</w:t>
+        <w:br/>
+        <w:t>* 1-2 cloves minced garlic</w:t>
+        <w:br/>
+        <w:t>* salt to taste</w:t>
+        <w:br/>
+        <w:t>* (optional): chopped fresh cilantro garnish</w:t>
+        <w:br/>
+        <w:br/>
+        <w:t xml:space="preserve">Whisk ingredients together in bowl. </w:t>
+        <w:br/>
+        <w:br/>
+        <w:t>Serve on the side, or drizzle as a decorative layer onto prepared tacos. Optionally sprinkle with chopped cilantro as garnish.</w:t>
+        <w:br/>
+      </w:r>
+    </w:p>
+    <w:p>
+      <w:pPr>
+        <w:pStyle w:val="Heading1"/>
+      </w:pPr>
+      <w:r>
+        <w:t>Traditional Taco Mixins</w:t>
+      </w:r>
+    </w:p>
+    <w:p>
+      <w:r>
+        <w:t>Traditional Taco Mixins</w:t>
+        <w:br/>
+        <w:t>(makes about 20 servings)</w:t>
+        <w:br/>
+        <w:br/>
+        <w:t>- 1 (16 ounce) container sour cream</w:t>
+        <w:br/>
+        <w:t>- 1/4 head iceberg lettuce (rinsed, dried, shredded)</w:t>
+        <w:br/>
+        <w:t>- 1 cup shredded cheddar cheese</w:t>
+        <w:br/>
+        <w:t>- 3 diced tomatoes</w:t>
+        <w:br/>
+        <w:t>- 1 (2.25 ounce) can black olives, drained</w:t>
+        <w:br/>
+        <w:br/>
+        <w:t xml:space="preserve">Add ingredients to tacos in layers. </w:t>
+        <w:br/>
+        <w:br/>
+        <w:br/>
+      </w:r>
+    </w:p>
+    <w:p>
+      <w:pPr>
+        <w:pStyle w:val="Heading1"/>
+      </w:pPr>
+      <w:r>
+        <w:t>Insane Garlic Ground Turkey</w:t>
+      </w:r>
+    </w:p>
+    <w:p>
+      <w:r>
+        <w:t>Insane Garlic Ground Turkey</w:t>
+        <w:br/>
+        <w:t>=========================</w:t>
+        <w:br/>
+        <w:br/>
+        <w:t>While not particularly fancy, the insane garlic ground turkey is a crowd pleaser.</w:t>
+        <w:br/>
+        <w:br/>
+        <w:t>Ground Turkey</w:t>
+        <w:br/>
+        <w:t>-----------</w:t>
+        <w:br/>
+        <w:br/>
+        <w:t>* 2 pounds of ground turkey (preferably thigh meat)</w:t>
+        <w:br/>
+        <w:t>* Four yellow onions</w:t>
+        <w:br/>
+        <w:t>* Store-bought Taco Seasoning</w:t>
+        <w:br/>
+        <w:t>* More garlic than you can imagine (4-5 cloves)</w:t>
+        <w:br/>
+        <w:t>* Olive Oil</w:t>
+        <w:br/>
+        <w:br/>
+        <w:t>1. Chop several onions into slices.</w:t>
+        <w:br/>
+        <w:t>2. In a large pan heat olive oil in a saucepan over high heat</w:t>
+        <w:br/>
+        <w:t>3. Cook onions on high heat until they are almost caramelized. (10 minutes)</w:t>
+        <w:br/>
+        <w:t>4. Reduce heat to medium.</w:t>
+        <w:br/>
+        <w:t>5. Add ground turkey making sure to stir meat to ensure adequate turkey / onion mixture.</w:t>
+        <w:br/>
+        <w:t>6. Cover and let turkey cook for 8 minutes.</w:t>
+        <w:br/>
+        <w:t>7. Mix taco seasoning using one cup of water for each packet of seasoning</w:t>
+        <w:br/>
+        <w:t>8. Add several cloves or garlic to pan.  When in doubt with garlic always err on the side of too much.</w:t>
+        <w:br/>
+        <w:t>9. Cook uncovered until taco seasoning is reduced.</w:t>
+        <w:br/>
+        <w:t>10. Warn guests of impending garlic.</w:t>
+        <w:br/>
+        <w:br/>
+        <w:t>Total cooking time: 30-40 minutes</w:t>
+        <w:br/>
+      </w:r>
+    </w:p>
+    <w:p>
+      <w:pPr>
+        <w:pStyle w:val="Heading1"/>
+      </w:pPr>
+      <w:r>
+        <w:t>Fresh Corn Tortillas</w:t>
+      </w:r>
+    </w:p>
+    <w:p>
+      <w:r>
+        <w:t>Fresh Corn Tortillas</w:t>
+        <w:br/>
+        <w:t>===================</w:t>
+        <w:br/>
+        <w:br/>
+        <w:t>This is the only way to go. So worth it. Makes roughly 15 tortillas.</w:t>
+        <w:br/>
+        <w:br/>
+        <w:t>* 1 3/4 cups masa harina</w:t>
+        <w:br/>
+        <w:t>* 1 1/8 cups water</w:t>
+        <w:br/>
+        <w:br/>
+        <w:t>1. In a medium bowl, mix together masa harina and hot water until thoroughly combined. Turn dough onto a clean surface and knead until pliable and smooth. If dough is too sticky, add more masa harina; if it begins to dry out, sprinkle with water. Cover dough tightly with plastic wrap and allow to stand for 30 minutes.</w:t>
+        <w:br/>
+        <w:t>2. Preheat a cast iron skillet or griddle to medium-high.</w:t>
+        <w:br/>
+        <w:t>3. Divide dough into 15 equal-size balls. Using a tortilla press, a rolling pin, press each ball of dough flat between two sheets of wax paper.</w:t>
+        <w:br/>
+        <w:t xml:space="preserve">4. Place tortilla in preheated pan and allow to cook for approximately 30 seconds, or until browned and slightly puffy. Turn tortilla over to brown on second side for approximately 30 seconds more, then transfer to a plate. Repeat process with each ball of dough. Keep tortillas covered with a towel to stay warm and moist (or a low temp oven) until ready to serve. </w:t>
+      </w:r>
+    </w:p>
+    <w:p>
+      <w:r>
+        <w:br w:type="page"/>
+      </w:r>
+    </w:p>
+    <w:p>
+      <w:pPr>
+        <w:pStyle w:val="Title"/>
+      </w:pPr>
+      <w:r>
+        <w:t>Mahi Mahi Rub, Black Olives, Lettuce (Traditional; US), Asian Style Tofu or Pork Marinade, Hard Corn Shells (Traditional; US)</w:t>
       </w:r>
     </w:p>
     <w:p>
@@ -136,92 +766,17 @@
         <w:pStyle w:val="Heading1"/>
       </w:pPr>
       <w:r>
-        <w:t>Salsa de chile de árbol</w:t>
+        <w:t>Black Olives</w:t>
       </w:r>
     </w:p>
     <w:p>
       <w:r>
-        <w:t>Salsa de chile de árbol</w:t>
-        <w:br/>
-        <w:t>=======================</w:t>
-        <w:br/>
-        <w:br/>
-        <w:t>This is a go-to taco sauce in western Mexico and probably elsewhere. You can</w:t>
-        <w:br/>
-        <w:t>mix and match the techniques in the two variants presented here, and substituting</w:t>
-        <w:br/>
-        <w:t>or adding chiles is a ramp onto the combinatorial superhighway of Mexican food and</w:t>
-        <w:br/>
-        <w:t>can demystify the salsa bar at the local taquería.</w:t>
-        <w:br/>
-        <w:br/>
-        <w:t># Red</w:t>
-        <w:br/>
-        <w:br/>
-        <w:t>* dried whole *chiles de árbol*</w:t>
-        <w:br/>
-        <w:t>* tomatoes</w:t>
-        <w:br/>
-        <w:t>* onion</w:t>
-        <w:br/>
-        <w:t>* *optionally*, garlic</w:t>
-        <w:br/>
-        <w:br/>
-        <w:t>Take between .3 and 1 chiles per tomato, remove the stems and put them in a</w:t>
-        <w:br/>
-        <w:t>saucepan with a tablespoon or two of oil (olive, soy, etc.) The pan and oil should be very</w:t>
-        <w:br/>
-        <w:t>hot and the chiles should seem to be at risk of burning. Rotate the</w:t>
-        <w:br/>
-        <w:t>chiles around and let them get dark brown to black without actually burning them —</w:t>
-        <w:br/>
-        <w:t>this can happen quickly, which is good because your eyes, nose, and lungs</w:t>
-        <w:br/>
-        <w:t>may reach their maximum vaporized chile tolerance during this step.</w:t>
-        <w:br/>
-        <w:br/>
-        <w:t>Add a bunch of chopped onion and garlic and lower the heat. Cut the tomatoes</w:t>
-        <w:br/>
-        <w:t>in half and throw them in with salt to taste. Cook until the tomatoes look stewed.</w:t>
-        <w:br/>
-        <w:t>If you have one of those blender wands that you can put directly in a saucepan,</w:t>
-        <w:br/>
-        <w:t>you can blend everything now (you may end up making this sauce frequently enough</w:t>
-        <w:br/>
-        <w:t>to justify the purchase of a blender wand.) Otherwise wait until the mixture</w:t>
-        <w:br/>
-        <w:t>is not hot and blend it in a standard blender.</w:t>
-        <w:br/>
-        <w:br/>
-        <w:t># Green</w:t>
-        <w:br/>
-        <w:br/>
-        <w:t>* dried whole *chiles de árbol*</w:t>
-        <w:br/>
-        <w:t>* green tomatillos</w:t>
-        <w:br/>
-        <w:t>* onion</w:t>
-        <w:br/>
-        <w:t>* cilantro</w:t>
-        <w:br/>
-        <w:br/>
-        <w:t>Take between .1 and .5 chiles per tomatillo, remove the stems and put them in a bare, hot saucepan.</w:t>
-        <w:br/>
-        <w:t>Toast the chiles without oil until they are dark. Add halved or quartered tomatillos, salt, and a</w:t>
-        <w:br/>
-        <w:t>tablespoon or two of water to prevent burning the chiles before the tomatillos release</w:t>
-        <w:br/>
-        <w:t>their juices. When the mixture has cooked for as long as you can stand to wait, remove</w:t>
-        <w:br/>
-        <w:t>the heat and let it cool. Blend and place in a little salsa bowl and heap with finely</w:t>
-        <w:br/>
-        <w:t>chopped onion and cilantro.</w:t>
-        <w:br/>
-        <w:br/>
-        <w:t>One non-obvious little point is that skipping the oil in the chile roasting-toasting</w:t>
-        <w:br/>
-        <w:t>step seems to increase the spiciness of the final product.</w:t>
-        <w:br/>
+        <w:t>Black Olives</w:t>
+        <w:br/>
+        <w:t>==========</w:t>
+        <w:br/>
+        <w:br/>
+        <w:t>Canned black olives add a sweet and cool meatiness to a traditional American taco.</w:t>
       </w:r>
     </w:p>
     <w:p>
@@ -229,31 +784,22 @@
         <w:pStyle w:val="Heading1"/>
       </w:pPr>
       <w:r>
-        <w:t>Traditional Taco Mixins</w:t>
+        <w:t>Lettuce (Traditional; US)</w:t>
       </w:r>
     </w:p>
     <w:p>
       <w:r>
-        <w:t>Traditional Taco Mixins</w:t>
-        <w:br/>
-        <w:t>(makes about 20 servings)</w:t>
-        <w:br/>
-        <w:br/>
-        <w:t>- 1 (16 ounce) container sour cream</w:t>
-        <w:br/>
-        <w:t>- 1/4 head iceberg lettuce (rinsed, dried, shredded)</w:t>
-        <w:br/>
-        <w:t>- 1 cup shredded cheddar cheese</w:t>
-        <w:br/>
-        <w:t>- 3 diced tomatoes</w:t>
-        <w:br/>
-        <w:t>- 1 (2.25 ounce) can black olives, drained</w:t>
-        <w:br/>
-        <w:br/>
-        <w:t xml:space="preserve">Add ingredients to tacos in layers. </w:t>
-        <w:br/>
-        <w:br/>
-        <w:br/>
+        <w:t>Lettuce (Traditional; US)</w:t>
+        <w:br/>
+        <w:t>======================</w:t>
+        <w:br/>
+        <w:br/>
+        <w:t>In a traditional American taco, lettuce serves to add extra crunch and coolness. Favor the bulkier lettuces over leafier fare such as Bibb lettuces or mesclun.</w:t>
+        <w:br/>
+        <w:br/>
+        <w:t>* Iceberg Lettuce (shredded)</w:t>
+        <w:br/>
+        <w:t>* Romaine Lettuce (shredded; maintain the stalks)</w:t>
       </w:r>
     </w:p>
     <w:p>
@@ -261,48 +807,35 @@
         <w:pStyle w:val="Heading1"/>
       </w:pPr>
       <w:r>
-        <w:t>Baked Tilapia</w:t>
+        <w:t>Asian Style Tofu or Pork Marinade</w:t>
       </w:r>
     </w:p>
     <w:p>
       <w:r>
-        <w:t>Baked Tilapia</w:t>
-        <w:br/>
-        <w:t>=============</w:t>
-        <w:br/>
-        <w:br/>
-        <w:t>Oven fried fish for when you think you want to pretend you're eating healthier.</w:t>
-        <w:br/>
-        <w:br/>
-        <w:t>* 1 pound mild fish (I usually use tilapia)</w:t>
-        <w:br/>
-        <w:t>* 1 cup masa</w:t>
-        <w:br/>
-        <w:t>* 2 tsp salt</w:t>
-        <w:br/>
-        <w:t>* 1/2 to 1 tsp cayenne</w:t>
-        <w:br/>
-        <w:t>* 2 tsp paprika</w:t>
-        <w:br/>
-        <w:t>* 2 tsps chili powder</w:t>
-        <w:br/>
-        <w:t>* 2 tsps garlic powder</w:t>
-        <w:br/>
-        <w:t>* 1/2 to 1 tsp black pepper (to taste)</w:t>
-        <w:br/>
-        <w:t>* olive oil</w:t>
-        <w:br/>
-        <w:br/>
-        <w:br/>
-        <w:t>1. Preheat oven to 400 degrees.</w:t>
-        <w:br/>
-        <w:t>2. Mix dry ingredients in a bowl to make the coating for the fish.</w:t>
-        <w:br/>
-        <w:t xml:space="preserve">3. Cut fish into slices or chunks, as your taste desires. </w:t>
-        <w:br/>
-        <w:t>4. Drizzle olive oil over cut fish, and dip fish into breading.</w:t>
-        <w:br/>
-        <w:t>5. Bake for 8ish minutes and finish, if you can, under the broiler.</w:t>
+        <w:t>Asian Style Tofu or Pork Marinade</w:t>
+        <w:br/>
+        <w:t>=================================</w:t>
+        <w:br/>
+        <w:br/>
+        <w:t>For marinade mix:</w:t>
+        <w:br/>
+        <w:br/>
+        <w:t>* quarter cup lime juice</w:t>
+        <w:br/>
+        <w:t>* quarter cup soy sauce</w:t>
+        <w:br/>
+        <w:t>* quarter cup toasted sesame oil</w:t>
+        <w:br/>
+        <w:t>* two cloves of garlic, chopped</w:t>
+        <w:br/>
+        <w:t>* 3 teaspoons cumin</w:t>
+        <w:br/>
+        <w:t>* 1 teaspoon paprika</w:t>
+        <w:br/>
+        <w:t>* Some chopped cilantro</w:t>
+        <w:br/>
+        <w:br/>
+        <w:t>Mix with sliced tofu or pork, marinate for 30 minutes and quickly sauté.</w:t>
       </w:r>
     </w:p>
     <w:p>
@@ -336,7 +869,7 @@
         <w:pStyle w:val="Title"/>
       </w:pPr>
       <w:r>
-        <w:t>Zaatar, Guacamole, Veggies for Fish Tacos, Ground Beef (Traditional; US), Fresh Corn Tortillas</w:t>
+        <w:t>Quick and Dirty Spice Mix, Roasted Tomatillo and Mushroom Sauce, Drunken Green Beans, Moroccan Lamb, Fresh Corn Tortillas</w:t>
       </w:r>
     </w:p>
     <w:p>
@@ -344,47 +877,52 @@
         <w:pStyle w:val="Heading1"/>
       </w:pPr>
       <w:r>
-        <w:t>Zaatar</w:t>
+        <w:t>Quick and Dirty Spice Mix</w:t>
       </w:r>
     </w:p>
     <w:p>
       <w:r>
-        <w:t>Zaatar</w:t>
-        <w:br/>
-        <w:t>======</w:t>
-        <w:br/>
-        <w:br/>
-        <w:t>_A.k.a. za‘tar, za’atar, zattr, etc._</w:t>
-        <w:br/>
-        <w:br/>
-        <w:t>Zaatar is a thyme-based Middle Eastern seasoning that adapts well to tacos. It has a pleasantly dry, faintly sour/bitter flavor. It goes well on savory bases like squash and lamb, and combines with other sour seasonings like lemon juice and radish.</w:t>
-        <w:br/>
-        <w:br/>
-        <w:t>There are many kinds of zaatar, some quite different; this recipe is representative, not definitive.</w:t>
-        <w:br/>
-        <w:br/>
-        <w:t>* 4 units thyme</w:t>
-        <w:br/>
-        <w:t>* 2 units oregano</w:t>
-        <w:br/>
-        <w:t>* 2 units sesame seeds</w:t>
-        <w:br/>
-        <w:t>* 0–1 unit salt</w:t>
-        <w:br/>
-        <w:t>* 1 unit sumac (to be found at a Lebanese or Syrian market, or at a yuppie grocery; in a pinch, lemon zest can substitute)</w:t>
-        <w:br/>
-        <w:t>* Other herbs to taste: fennel pollen, marjoram, cumin, etc.</w:t>
-        <w:br/>
-        <w:t>* Optional: trace olive oil or lemon juice as a binder (but not if you plan to store it)</w:t>
-        <w:br/>
-        <w:br/>
-        <w:t>Toast the sesame seeds. Grind all ingredients together using any method, stopping when the mixture is not too fine to pick up by pinching.</w:t>
-        <w:br/>
-        <w:br/>
-        <w:t>May be added to meat during cooking, or sprinkled over a finshied taco.</w:t>
-        <w:br/>
-        <w:br/>
-        <w:t>The latest theories have not ruled out the possibility of a zaatar mole.</w:t>
+        <w:t>Quick and Dirty Spice Mix</w:t>
+        <w:br/>
+        <w:t>=========================</w:t>
+        <w:br/>
+        <w:br/>
+        <w:t>I’m not going to make a lot of big assumptions here. You own a skillet of some sort. You have some jars of jankity-ass spices from who-knows-when. You want to eat some tacos within the next, like, fifteen minutes. I got you covered, bachelor(ette).</w:t>
+        <w:br/>
+        <w:br/>
+        <w:t>* 2 Tbsp all-purpose flour</w:t>
+        <w:br/>
+        <w:t>* 2 1/2 tsp. chili powder</w:t>
+        <w:br/>
+        <w:t>* 3/4 tsp. onion powder (or 1 1/2 tsp. minced yellow onion)</w:t>
+        <w:br/>
+        <w:t>* 1 1/4 tsp. salt</w:t>
+        <w:br/>
+        <w:t>* 1 tsp. paprika</w:t>
+        <w:br/>
+        <w:t>* 3/4 tsp beef bouillon powder</w:t>
+        <w:br/>
+        <w:t>* 1/4 tsp. granulated sugar</w:t>
+        <w:br/>
+        <w:t>* 1/4 tsp. cayenne pepper</w:t>
+        <w:br/>
+        <w:t>* 1/4 tsp. garlic powder</w:t>
+        <w:br/>
+        <w:t>* 1 tsp. cumin</w:t>
+        <w:br/>
+        <w:br/>
+        <w:t>Put all this in something with a lid, add 3/4 cup of water, and shake it. Brown a pound of ground beef, then pour the whole situation in there. Stir. Cook it down until it looks like you only put in half a cup of water. You have tacos now.</w:t>
+        <w:br/>
+        <w:br/>
+        <w:t>Vegetarians</w:t>
+        <w:br/>
+        <w:t>-----------</w:t>
+        <w:br/>
+        <w:br/>
+        <w:t>I’ve made this with that soy protein “ground beef” and it does not _surprisingly_ taste like someone put spices on a stack of cheap bar coasters and ran it all through a blender. (Vegetable) oil the skillet when you’re dealing with that stuff, unless you’re looking for excuses to buy a new one.</w:t>
+        <w:br/>
+        <w:br/>
+        <w:t>If you leave out the bouillon for the sake of doing things vegan-style you’ll probably want to nudge up the salt a little.</w:t>
       </w:r>
     </w:p>
     <w:p>
@@ -392,318 +930,41 @@
         <w:pStyle w:val="Heading1"/>
       </w:pPr>
       <w:r>
-        <w:t>Guacamole</w:t>
+        <w:t>Roasted Tomatillo and Mushroom Sauce</w:t>
       </w:r>
     </w:p>
     <w:p>
       <w:r>
-        <w:t>Guacamole</w:t>
-        <w:br/>
-        <w:t>=========</w:t>
-        <w:br/>
-        <w:br/>
-        <w:t>This is pretty canonical stuff right here.</w:t>
-        <w:br/>
-        <w:br/>
-        <w:t>* 1-2 ripe Hass avocados</w:t>
-        <w:br/>
-        <w:t>* half a lime</w:t>
-        <w:br/>
-        <w:t>* a clove or two of chopped garlic</w:t>
-        <w:br/>
-        <w:t>* some chopped white or yellow onion</w:t>
-        <w:br/>
-        <w:t>* salt</w:t>
-        <w:br/>
-        <w:t>* pepper</w:t>
-        <w:br/>
-        <w:t>* dry cayenne or red chile pepper powder</w:t>
-        <w:br/>
-        <w:t>* a jalapeño, if that's your thing</w:t>
-        <w:br/>
-        <w:t>* a small chopped tomato</w:t>
-        <w:br/>
-        <w:t>* a handful of chopped cilantro</w:t>
-        <w:br/>
-        <w:br/>
-        <w:t>Look, here's how this works: First, you squeeze the lime juice into your nice little ceramic bowl. Then you add the garlic, onion, spices, peppers if you're heating it up, and then **walk away**.</w:t>
-        <w:br/>
-        <w:br/>
-        <w:t>Seriously, walk away for a minute. Crack open a nice Negra Modelo and use a wedge of the other half of the lime in it. Back in your bowl, let the strong stuff marinate in that lime juice for a few minutes. It's cooking.</w:t>
-        <w:br/>
-        <w:br/>
-        <w:t xml:space="preserve">OK, now that you're back, mix in the rest of the non-avocado ingredients. If you have a pestle, now's it's time to shine. If not, use a small wooden spoon, or failing all else, a fork, you miserable lout. </w:t>
-        <w:br/>
-        <w:br/>
-        <w:t>Mash up everything but the avocado. Get it pasty if you can. Squish it all up.</w:t>
-        <w:br/>
-        <w:br/>
-        <w:t>Now you can add your avocado or two, dude. I usually go with about 1.5 avos to condiment tacos or taco-like structures for four humans of varying sizes.</w:t>
-        <w:br/>
-        <w:br/>
-        <w:t>Just in case no one ever taught you how to deal with an avocado correctly, here's a quick lesson:</w:t>
-        <w:br/>
-        <w:t>* Cut it in half, longways.</w:t>
-        <w:br/>
-        <w:t>* Smack the pit with the sharp edge of your knife and give it a sensible 90-degree twist.</w:t>
-        <w:br/>
-        <w:t>* Voila, the avocado pit is on your knife.</w:t>
-        <w:br/>
-        <w:t>* Dispose of it, unless you're not going to finish all that guac now, in which case, hang onto it and put it in the bowl with the guac before you put it in the fridge.</w:t>
-        <w:br/>
-        <w:t>* Now that your knife is free, use it to carve long slices into the flesh of your avocado, one half at a time. Cross-hatch that sucker a bit. Don't cut through the flesh.</w:t>
-        <w:br/>
-        <w:t>* Finally, get your avocado half above your nice bowl full of deliciousness, and use the skin to gently push your nice slices into the spicy soup below. Turn it inside-out, if you must, but know that you can minimize the amount of avocado that gets all over your hands if you do this just right.</w:t>
-        <w:br/>
-        <w:br/>
-        <w:t>To finish up your guacamole, mash your avocado up a bit and gently mix it into the magical citric-spice-tomato concoction. We're done here.</w:t>
-        <w:br/>
-        <w:br/>
-        <w:t>_Thanks to [The Awl](http://www.theawl.com/2010/02/half-baked-guacamole-by-the-ceviche-method) for limited inspiration regarding the limey and drinky parts._</w:t>
-      </w:r>
-    </w:p>
-    <w:p>
-      <w:pPr>
-        <w:pStyle w:val="Heading1"/>
-      </w:pPr>
-      <w:r>
-        <w:t>Veggies for Fish Tacos</w:t>
-      </w:r>
-    </w:p>
-    <w:p>
-      <w:r>
-        <w:t>Veggies for Fish Tacos</w:t>
-        <w:br/>
-        <w:t>======================</w:t>
-        <w:br/>
-        <w:br/>
-        <w:t>Fish tacos are a special breed, requiring different vegetable options.</w:t>
-        <w:br/>
-        <w:br/>
-        <w:t>__Assemble your veg from the following options:__</w:t>
-        <w:br/>
-        <w:br/>
-        <w:t>* Cabbage, purple, shredded</w:t>
-        <w:br/>
-        <w:t>* Cabbage, other shades, shredded</w:t>
-        <w:br/>
-        <w:t>* Radishes, sliced into thin slices</w:t>
-        <w:br/>
-        <w:t>* Red peppers, diced</w:t>
-        <w:br/>
-        <w:t>* Cherry tomatoes, sliced (if you're a heathen)</w:t>
-        <w:br/>
-        <w:t>* Cilantro, if it doesn't taste like soap to you</w:t>
-        <w:br/>
-        <w:br/>
-        <w:t>And one requirement:</w:t>
-        <w:br/>
-        <w:t>* Limes, sliced for juicing over tacos.</w:t>
-        <w:br/>
-        <w:br/>
-        <w:t>Place out your selections and assemble into your taco. Then squeeze a lime over the top.</w:t>
-      </w:r>
-    </w:p>
-    <w:p>
-      <w:pPr>
-        <w:pStyle w:val="Heading1"/>
-      </w:pPr>
-      <w:r>
-        <w:t>Ground Beef (Traditional; US)</w:t>
-      </w:r>
-    </w:p>
-    <w:p>
-      <w:r>
-        <w:t>Ground Beef (Traditional; US)</w:t>
-        <w:br/>
-        <w:t>==================</w:t>
-        <w:br/>
-        <w:br/>
-        <w:t>The tranditional base for an American taco is ground beef, browsed in a skillet and seasoned.</w:t>
-        <w:br/>
-        <w:br/>
-        <w:t>* 1lb Ground Beef</w:t>
-        <w:br/>
-        <w:br/>
-        <w:t>1. Heat a skillet on the stovetop.</w:t>
-        <w:br/>
-        <w:t>2. Brown the ground beef for 8-10 minutes, or until it is thoroughly cooked, stirring frequently to avoid sticking or burning. (If you're not using a non-stick pan, which is preferred, use 1T oil to keep things loose.)</w:t>
-        <w:br/>
-        <w:t>3. Stir in seasonings.</w:t>
-      </w:r>
-    </w:p>
-    <w:p>
-      <w:pPr>
-        <w:pStyle w:val="Heading1"/>
-      </w:pPr>
-      <w:r>
-        <w:t>Fresh Corn Tortillas</w:t>
-      </w:r>
-    </w:p>
-    <w:p>
-      <w:r>
-        <w:t>Fresh Corn Tortillas</w:t>
-        <w:br/>
-        <w:t>===================</w:t>
-        <w:br/>
-        <w:br/>
-        <w:t>This is the only way to go. So worth it. Makes roughly 15 tortillas.</w:t>
-        <w:br/>
-        <w:br/>
-        <w:t>* 1 3/4 cups masa harina</w:t>
-        <w:br/>
-        <w:t>* 1 1/8 cups water</w:t>
-        <w:br/>
-        <w:br/>
-        <w:t>1. In a medium bowl, mix together masa harina and hot water until thoroughly combined. Turn dough onto a clean surface and knead until pliable and smooth. If dough is too sticky, add more masa harina; if it begins to dry out, sprinkle with water. Cover dough tightly with plastic wrap and allow to stand for 30 minutes.</w:t>
-        <w:br/>
-        <w:t>2. Preheat a cast iron skillet or griddle to medium-high.</w:t>
-        <w:br/>
-        <w:t>3. Divide dough into 15 equal-size balls. Using a tortilla press, a rolling pin, press each ball of dough flat between two sheets of wax paper.</w:t>
-        <w:br/>
-        <w:t xml:space="preserve">4. Place tortilla in preheated pan and allow to cook for approximately 30 seconds, or until browned and slightly puffy. Turn tortilla over to brown on second side for approximately 30 seconds more, then transfer to a plate. Repeat process with each ball of dough. Keep tortillas covered with a towel to stay warm and moist (or a low temp oven) until ready to serve. </w:t>
-      </w:r>
-    </w:p>
-    <w:p>
-      <w:r>
-        <w:br w:type="page"/>
-      </w:r>
-    </w:p>
-    <w:p>
-      <w:pPr>
-        <w:pStyle w:val="Title"/>
-      </w:pPr>
-      <w:r>
-        <w:t>Universal Taco Seasoning, Pickled Red Onions, Drunken Green Beans, Soyrizo, Fresh Corn Tortillas</w:t>
-      </w:r>
-    </w:p>
-    <w:p>
-      <w:pPr>
-        <w:pStyle w:val="Heading1"/>
-      </w:pPr>
-      <w:r>
-        <w:t>Universal Taco Seasoning</w:t>
-      </w:r>
-    </w:p>
-    <w:p>
-      <w:r>
-        <w:t>Universal Taco Seasoning</w:t>
-        <w:br/>
-        <w:t>========================</w:t>
-        <w:br/>
-        <w:br/>
-        <w:t>I got tired of buying packets of store-bought taco seasoning, so I experimented with various spices and ratios until I landed on this recipe. I keep a jar of it in the cupboard at all times.</w:t>
-        <w:br/>
-        <w:br/>
-        <w:t>* 6 tbsp chili powder</w:t>
-        <w:br/>
-        <w:t>* 4 tbsp cumin</w:t>
-        <w:br/>
-        <w:t>* 4 tbsp corn starch</w:t>
-        <w:br/>
-        <w:t>* 3 tbsp onion powder</w:t>
-        <w:br/>
-        <w:t>* 1 tbsp salt</w:t>
-        <w:br/>
-        <w:t>* 1 tbsp garlic powder</w:t>
-        <w:br/>
-        <w:t>* 4 tsp oregano (Mexican oregano, if you've got it)</w:t>
-        <w:br/>
-        <w:t>* 2 tsp crushed red pepper</w:t>
-        <w:br/>
-        <w:br/>
-        <w:t>Combine in Mason jar and shake well to combine.</w:t>
-        <w:br/>
-        <w:br/>
-        <w:t>This mix works well for chicken, pork and beef, destined for the grill, oven, slow cooker or stovetop. You could tweak it a bit to target a specific meat, but I like to have a base, universal mix around. Makes it super easy to turn leftover anything into delicious taco filling: Just chop up whatever it is, toss it into a skillet, sprinkle generously with seasoning, then add a bit of water and simmer to impart flavor.</w:t>
-      </w:r>
-    </w:p>
-    <w:p>
-      <w:pPr>
-        <w:pStyle w:val="Heading1"/>
-      </w:pPr>
-      <w:r>
-        <w:t>Pickled Red Onions</w:t>
-      </w:r>
-    </w:p>
-    <w:p>
-      <w:r>
-        <w:t>Pickled Red Onions</w:t>
-        <w:br/>
-        <w:t>==================</w:t>
-        <w:br/>
-        <w:br/>
-        <w:t>My wife made this recipe up, after eating something similar, but if you are making brisket tacos, it is the most wonderful accessory:</w:t>
-        <w:br/>
-        <w:br/>
-        <w:t>__Ingredients__</w:t>
-        <w:br/>
-        <w:br/>
-        <w:t>* Vinegar</w:t>
-        <w:br/>
-        <w:t>* 2 chopped red onions</w:t>
-        <w:br/>
-        <w:t>* 1 tablespoon of sugar</w:t>
-        <w:br/>
-        <w:t>* a dash of chili powder</w:t>
-        <w:br/>
-        <w:br/>
-        <w:t>Chop the red onions into rings and put them into a container of vinegar. Add the sugar and store the mixture in your refrigerator to marinate and pickle, the longer the better.</w:t>
-        <w:br/>
-        <w:br/>
-        <w:t>Pick out the rings and place them on your brisket taco. Eat.</w:t>
-        <w:br/>
-        <w:br/>
-        <w:t>Variations</w:t>
-        <w:br/>
-        <w:t>----------</w:t>
-        <w:br/>
-        <w:br/>
-        <w:t>Pickled onions are a favorite in the Von Doom house, too. [@littlewhirl](http://twitter.com/littlewhirl) played around with a similar starting point and we use this brine instead:</w:t>
-        <w:br/>
-        <w:t xml:space="preserve"> </w:t>
-        <w:br/>
-        <w:t>* 1/2 cup apple cider vinegar</w:t>
-        <w:br/>
-        <w:t>* 1 T Sugar (I usually use coconut palm sugar because I'm a hippie I guess)</w:t>
-        <w:br/>
-        <w:t>* Water</w:t>
-        <w:br/>
-        <w:t>* 1 1/2 tsp salt</w:t>
-        <w:br/>
-        <w:t>* 1 sprig fresh oregano and/or cilantro (optional)</w:t>
-        <w:br/>
-        <w:br/>
-        <w:t>Slice 1 red onion on a mandolin (WORTH IT). In a bowl melt the sugar and salt with some warm/hot water. Add vinegar and 1c of filtered water.</w:t>
-        <w:br/>
-        <w:t xml:space="preserve">Add in onion, top off w/ water so that the onion is just covered. </w:t>
-        <w:br/>
-        <w:t xml:space="preserve">VERY IMPORTANT: Let sit at room temp for at least an hour. Trust me. </w:t>
-        <w:br/>
-        <w:br/>
-        <w:t xml:space="preserve">The apple cider vinegar is a tangier but also more subtle, keeping more of the onion flavor there. And using a partial salt water brine lets it work nice for quick pickles, but also for slightly longer engagements. Leading to the most important aspect: </w:t>
-        <w:br/>
-        <w:br/>
-        <w:t>PICKLE ALL THE THINGS</w:t>
-        <w:br/>
-        <w:t>---------------------</w:t>
-        <w:br/>
-        <w:br/>
-        <w:t xml:space="preserve">Seriously. All the things. Pickle your fridge. Pickle your waffles. Make. Lots. Of. Pickles. </w:t>
-        <w:br/>
-        <w:br/>
-        <w:t>* __Cabbage__ — red or green work. You only need an hour or so (like onions)</w:t>
-        <w:br/>
-        <w:t>* __Jalepeños__ — seriously GTFO these are good. Add dill for a twist. Add parboiled carrots if you want to cut the spice</w:t>
-        <w:br/>
-        <w:t>* __Greenbeans__ — because greenbeans are goddam delicious</w:t>
-        <w:br/>
-        <w:t>* __Toy cars — kid with an attitude? Pickle their favorite toy car. Let's see them try to cop a tude when their matchbox cars are soggy and briney</w:t>
-        <w:br/>
-        <w:t>* __Cauliflower__ — personal favorite. Pickles in an hour, super delicious</w:t>
-        <w:br/>
-        <w:t>* __Baby corn__ — baby corn is gross, but if you pickle it you can make jokes about how big all the other things you pickled are</w:t>
-        <w:br/>
+        <w:t>Roasted Tomatillo and Mushroom Sauce</w:t>
+        <w:br/>
+        <w:t>====================================</w:t>
+        <w:br/>
+        <w:br/>
+        <w:t>* 2 pounds tomatillos</w:t>
+        <w:br/>
+        <w:t>* 4 dried chipotle chiles</w:t>
+        <w:br/>
+        <w:t>* 2 pounds shiitake mushrooms</w:t>
+        <w:br/>
+        <w:t>* 1/4 cup olive oil</w:t>
+        <w:br/>
+        <w:t>* 1 cup water</w:t>
+        <w:br/>
+        <w:br/>
+        <w:t>1. Remove husks from tomatillos and rinse them. Place them whole on your oven's broiler rack. Broil and turn them until they're browned on all sides.</w:t>
+        <w:br/>
+        <w:t xml:space="preserve">2. Boil the water. Drop in the dried chiles and bring the water down to a simmer. Keep them in until they are soft. </w:t>
+        <w:br/>
+        <w:t>3. Slice the shiitakes and cook them in a pan with the olive oil until they're tender.</w:t>
+        <w:br/>
+        <w:t>4. Take the chiles and tomatillos (once they're cooled off) and blend them in a food processor until they make a nice puree.</w:t>
+        <w:br/>
+        <w:t>5. Put the blended tomatillo-chile mixture in a saucepan and bring it to a boil. Add the cooked mushrooms and bring it back to a boil. Then bring the heat down until the mixture is simmering. Cook for about 10 minutes. Add salt to taste.</w:t>
+        <w:br/>
+        <w:br/>
+        <w:t>---</w:t>
+        <w:br/>
+        <w:t>A friend gave me this recipe a while back, but I can't remember who it was. Sorry, friend.</w:t>
       </w:r>
     </w:p>
     <w:p>
@@ -749,161 +1010,6 @@
         <w:pStyle w:val="Heading1"/>
       </w:pPr>
       <w:r>
-        <w:t>Soyrizo</w:t>
-      </w:r>
-    </w:p>
-    <w:p>
-      <w:r>
-        <w:t>Soyrizo</w:t>
-        <w:br/>
-        <w:t>=======</w:t>
-        <w:br/>
-        <w:br/>
-        <w:t>* Soyrizo (The El Burrito branded 'SoyRizo' is by far the best vegan option out there)</w:t>
-        <w:br/>
-        <w:t>* chopped potatoes</w:t>
-        <w:br/>
-        <w:t>* green peppers</w:t>
-        <w:br/>
-        <w:br/>
-        <w:t>Throw some Soyrizo in a sauce pan with chopped potatoes and green peppers and brown for added bonus.</w:t>
-      </w:r>
-    </w:p>
-    <w:p>
-      <w:pPr>
-        <w:pStyle w:val="Heading1"/>
-      </w:pPr>
-      <w:r>
-        <w:t>Fresh Corn Tortillas</w:t>
-      </w:r>
-    </w:p>
-    <w:p>
-      <w:r>
-        <w:t>Fresh Corn Tortillas</w:t>
-        <w:br/>
-        <w:t>===================</w:t>
-        <w:br/>
-        <w:br/>
-        <w:t>This is the only way to go. So worth it. Makes roughly 15 tortillas.</w:t>
-        <w:br/>
-        <w:br/>
-        <w:t>* 1 3/4 cups masa harina</w:t>
-        <w:br/>
-        <w:t>* 1 1/8 cups water</w:t>
-        <w:br/>
-        <w:br/>
-        <w:t>1. In a medium bowl, mix together masa harina and hot water until thoroughly combined. Turn dough onto a clean surface and knead until pliable and smooth. If dough is too sticky, add more masa harina; if it begins to dry out, sprinkle with water. Cover dough tightly with plastic wrap and allow to stand for 30 minutes.</w:t>
-        <w:br/>
-        <w:t>2. Preheat a cast iron skillet or griddle to medium-high.</w:t>
-        <w:br/>
-        <w:t>3. Divide dough into 15 equal-size balls. Using a tortilla press, a rolling pin, press each ball of dough flat between two sheets of wax paper.</w:t>
-        <w:br/>
-        <w:t xml:space="preserve">4. Place tortilla in preheated pan and allow to cook for approximately 30 seconds, or until browned and slightly puffy. Turn tortilla over to brown on second side for approximately 30 seconds more, then transfer to a plate. Repeat process with each ball of dough. Keep tortillas covered with a towel to stay warm and moist (or a low temp oven) until ready to serve. </w:t>
-      </w:r>
-    </w:p>
-    <w:p>
-      <w:r>
-        <w:br w:type="page"/>
-      </w:r>
-    </w:p>
-    <w:p>
-      <w:pPr>
-        <w:pStyle w:val="Title"/>
-      </w:pPr>
-      <w:r>
-        <w:t>Sriracha Salt, Black Olives, Corn Salad, Moroccan Lamb, Hard Corn Shells (Traditional; US)</w:t>
-      </w:r>
-    </w:p>
-    <w:p>
-      <w:pPr>
-        <w:pStyle w:val="Heading1"/>
-      </w:pPr>
-      <w:r>
-        <w:t>Sriracha Salt</w:t>
-      </w:r>
-    </w:p>
-    <w:p>
-      <w:r>
-        <w:t>Sriracha Salt</w:t>
-        <w:br/>
-        <w:t>=============</w:t>
-        <w:br/>
-        <w:br/>
-        <w:t>I actually received this as a gift, but I found a recipe to make your own.</w:t>
-        <w:br/>
-        <w:br/>
-        <w:t>__Ingredients__</w:t>
-        <w:br/>
-        <w:br/>
-        <w:t>* 1 cup Salt</w:t>
-        <w:br/>
-        <w:t>* 10 tsp. Sriracha</w:t>
-        <w:br/>
-        <w:br/>
-        <w:t>Mix the two ingredients together in a bowl. Spread it out on a baking sheet lined with foil or parchment paper. Put in a 200-degree oven, then turn the oven off and let it sit overnight inside. It will clump, but place in ziplock bag and attack it with a rolling pin. Tada!</w:t>
-        <w:br/>
-        <w:br/>
-        <w:t>The effect on most food is as awesome as you'd expect but it is especially amazing with eggs. Add it to your breakfast tacos.</w:t>
-      </w:r>
-    </w:p>
-    <w:p>
-      <w:pPr>
-        <w:pStyle w:val="Heading1"/>
-      </w:pPr>
-      <w:r>
-        <w:t>Black Olives</w:t>
-      </w:r>
-    </w:p>
-    <w:p>
-      <w:r>
-        <w:t>Black Olives</w:t>
-        <w:br/>
-        <w:t>==========</w:t>
-        <w:br/>
-        <w:br/>
-        <w:t>Canned black olives add a sweet and cool meatiness to a traditional American taco.</w:t>
-      </w:r>
-    </w:p>
-    <w:p>
-      <w:pPr>
-        <w:pStyle w:val="Heading1"/>
-      </w:pPr>
-      <w:r>
-        <w:t>Corn Salad</w:t>
-      </w:r>
-    </w:p>
-    <w:p>
-      <w:r>
-        <w:t>Corn Salad</w:t>
-        <w:br/>
-        <w:t>==========</w:t>
-        <w:br/>
-        <w:br/>
-        <w:t>* 2 Ears of corn</w:t>
-        <w:br/>
-        <w:t>* 1 Lime, juiced</w:t>
-        <w:br/>
-        <w:t>* Small handful of Cilantro, chopped</w:t>
-        <w:br/>
-        <w:t>* A few green onions, chopped</w:t>
-        <w:br/>
-        <w:t xml:space="preserve">* Garlic salt, or Garlic AND salt. I use Trader Joe's Garlic Salt in the grinder usually. </w:t>
-        <w:br/>
-        <w:br/>
-        <w:t>Cut the corn off of the cob, and in a mixing bowl mix together corn, lime juice, chopped cilantro and garlic salt. You can tweak any of this stuff as desired.</w:t>
-        <w:br/>
-        <w:br/>
-        <w:t>---</w:t>
-        <w:br/>
-        <w:t>This is my first Github commit. I'm glad it's taco related.</w:t>
-        <w:br/>
-      </w:r>
-    </w:p>
-    <w:p>
-      <w:pPr>
-        <w:pStyle w:val="Heading1"/>
-      </w:pPr>
-      <w:r>
         <w:t>Moroccan Lamb</w:t>
       </w:r>
     </w:p>
@@ -944,153 +1050,6 @@
         <w:br/>
         <w:t>Mix together and brown.</w:t>
         <w:br/>
-      </w:r>
-    </w:p>
-    <w:p>
-      <w:pPr>
-        <w:pStyle w:val="Heading1"/>
-      </w:pPr>
-      <w:r>
-        <w:t>Hard Corn Shells (Traditional; US)</w:t>
-      </w:r>
-    </w:p>
-    <w:p>
-      <w:r>
-        <w:t>Hard Corn Shells (Traditional; US)</w:t>
-        <w:br/>
-        <w:t>======================</w:t>
-        <w:br/>
-        <w:br/>
-        <w:t>Mistakenly thought by many to be traditionally Mexican, hard shells were actually popularized in the US in the mid-20th century.</w:t>
-        <w:br/>
-        <w:br/>
-        <w:t>While they can certainly be made at home (if you have access to a deep-fryer), the best method of obtaining hard taco shells is to head to the grocery store.</w:t>
-      </w:r>
-    </w:p>
-    <w:p>
-      <w:r>
-        <w:br w:type="page"/>
-      </w:r>
-    </w:p>
-    <w:p>
-      <w:pPr>
-        <w:pStyle w:val="Title"/>
-      </w:pPr>
-      <w:r>
-        <w:t>Universal Taco Seasoning, Sour Cream, Cheese (Traditional; US), Swiss Chard, Fresh Corn Tortillas</w:t>
-      </w:r>
-    </w:p>
-    <w:p>
-      <w:pPr>
-        <w:pStyle w:val="Heading1"/>
-      </w:pPr>
-      <w:r>
-        <w:t>Universal Taco Seasoning</w:t>
-      </w:r>
-    </w:p>
-    <w:p>
-      <w:r>
-        <w:t>Universal Taco Seasoning</w:t>
-        <w:br/>
-        <w:t>========================</w:t>
-        <w:br/>
-        <w:br/>
-        <w:t>I got tired of buying packets of store-bought taco seasoning, so I experimented with various spices and ratios until I landed on this recipe. I keep a jar of it in the cupboard at all times.</w:t>
-        <w:br/>
-        <w:br/>
-        <w:t>* 6 tbsp chili powder</w:t>
-        <w:br/>
-        <w:t>* 4 tbsp cumin</w:t>
-        <w:br/>
-        <w:t>* 4 tbsp corn starch</w:t>
-        <w:br/>
-        <w:t>* 3 tbsp onion powder</w:t>
-        <w:br/>
-        <w:t>* 1 tbsp salt</w:t>
-        <w:br/>
-        <w:t>* 1 tbsp garlic powder</w:t>
-        <w:br/>
-        <w:t>* 4 tsp oregano (Mexican oregano, if you've got it)</w:t>
-        <w:br/>
-        <w:t>* 2 tsp crushed red pepper</w:t>
-        <w:br/>
-        <w:br/>
-        <w:t>Combine in Mason jar and shake well to combine.</w:t>
-        <w:br/>
-        <w:br/>
-        <w:t>This mix works well for chicken, pork and beef, destined for the grill, oven, slow cooker or stovetop. You could tweak it a bit to target a specific meat, but I like to have a base, universal mix around. Makes it super easy to turn leftover anything into delicious taco filling: Just chop up whatever it is, toss it into a skillet, sprinkle generously with seasoning, then add a bit of water and simmer to impart flavor.</w:t>
-      </w:r>
-    </w:p>
-    <w:p>
-      <w:pPr>
-        <w:pStyle w:val="Heading1"/>
-      </w:pPr>
-      <w:r>
-        <w:t>Sour Cream</w:t>
-      </w:r>
-    </w:p>
-    <w:p>
-      <w:r>
-        <w:t>Sour Cream</w:t>
-        <w:br/>
-        <w:t>==========</w:t>
-        <w:br/>
-        <w:br/>
-        <w:t>Cool and tart, sour cream is an almost-essential part of the traditional American taco, and many others as well.</w:t>
-      </w:r>
-    </w:p>
-    <w:p>
-      <w:pPr>
-        <w:pStyle w:val="Heading1"/>
-      </w:pPr>
-      <w:r>
-        <w:t>Cheese (Traditional; US)</w:t>
-      </w:r>
-    </w:p>
-    <w:p>
-      <w:r>
-        <w:t>Cheese (Traditional; US)</w:t>
-        <w:br/>
-        <w:t>======================</w:t>
-        <w:br/>
-        <w:br/>
-        <w:t>A major flavor component of a traditional American taco, select a cheese that's firm and sharp.</w:t>
-        <w:br/>
-        <w:br/>
-        <w:t>* Cheddar (shredded)</w:t>
-        <w:br/>
-        <w:t>* Jack/Pepper Jack (shredded)</w:t>
-      </w:r>
-    </w:p>
-    <w:p>
-      <w:pPr>
-        <w:pStyle w:val="Heading1"/>
-      </w:pPr>
-      <w:r>
-        <w:t>Swiss Chard</w:t>
-      </w:r>
-    </w:p>
-    <w:p>
-      <w:r>
-        <w:t>Swiss Chard</w:t>
-        <w:br/>
-        <w:t>===========</w:t>
-        <w:br/>
-        <w:br/>
-        <w:t>This is actually a Rick Bayless recipe from his cookbook _Mexican Everyday_, but we've used it a fair amount on those days we feel like not eating meat but still want to have tacos.</w:t>
-        <w:br/>
-        <w:br/>
-        <w:t>__Ingredients__</w:t>
-        <w:br/>
-        <w:br/>
-        <w:t>* 1 bunch swiss or rainbow chard. Could also do spinach I guess. Probably not good with kale.</w:t>
-        <w:br/>
-        <w:t>* 1 onion sliced thin</w:t>
-        <w:br/>
-        <w:t>* 1/2 cup of chicken or vegetable broth</w:t>
-        <w:br/>
-        <w:br/>
-        <w:t>Slice up the chard into small slices. In a large skillet, heat the oil on medium-high. Cook the onions until soft, plus some garlic and red pepper flakes if you want. Put the chard in the skillet, add the broth. Cover the pan and reduce the heat to medium-low and cook until the greens are wilted and almost tender (about 5 minutes). Uncover, bring heat back to medium high and cook until almost dry. Salt as necessary. Enjoy.</w:t>
       </w:r>
     </w:p>
     <w:p>

</xml_diff>

<commit_message>
fixed the document name x2
</commit_message>
<xml_diff>
--- a/recipes.docx
+++ b/recipes.docx
@@ -14,7 +14,7 @@
       <w:r>
         <w:drawing>
           <wp:inline xmlns:a="http://schemas.openxmlformats.org/drawingml/2006/main" xmlns:pic="http://schemas.openxmlformats.org/drawingml/2006/picture">
-            <wp:extent cx="5029200" cy="6076950"/>
+            <wp:extent cx="5029200" cy="6077583"/>
             <wp:docPr id="1" name="Picture 1"/>
             <wp:cNvGraphicFramePr>
               <a:graphicFrameLocks noChangeAspect="1"/>
@@ -23,7 +23,7 @@
               <a:graphicData uri="http://schemas.openxmlformats.org/drawingml/2006/picture">
                 <pic:pic>
                   <pic:nvPicPr>
-                    <pic:cNvPr id="0" name="taco.jpg"/>
+                    <pic:cNvPr id="0" name="taco_small.jpg"/>
                     <pic:cNvPicPr/>
                   </pic:nvPicPr>
                   <pic:blipFill>
@@ -35,7 +35,7 @@
                   <pic:spPr>
                     <a:xfrm>
                       <a:off x="0" y="0"/>
-                      <a:ext cx="5029200" cy="6076950"/>
+                      <a:ext cx="5029200" cy="6077583"/>
                     </a:xfrm>
                     <a:prstGeom prst="rect"/>
                   </pic:spPr>
@@ -59,7 +59,7 @@
         <w:pStyle w:val="ListBullet"/>
       </w:pPr>
       <w:r>
-        <w:t xml:space="preserve">Taco image: </w:t>
+        <w:t>Taco image: https://unsplash.com/photos/lP5MCM6nZ5A/download</w:t>
       </w:r>
     </w:p>
     <w:p>
@@ -67,7 +67,7 @@
         <w:pStyle w:val="ListBullet"/>
       </w:pPr>
       <w:r>
-        <w:t xml:space="preserve">Tacos from: </w:t>
+        <w:t>Tacos from: https://taco-1150.herokuapp.com/random/?full_taco=true</w:t>
       </w:r>
     </w:p>
     <w:p>
@@ -75,7 +75,7 @@
         <w:pStyle w:val="ListBullet"/>
       </w:pPr>
       <w:r>
-        <w:t xml:space="preserve">Code by: </w:t>
+        <w:t>Code by: Khalil</w:t>
       </w:r>
     </w:p>
     <w:p>
@@ -88,7 +88,829 @@
         <w:pStyle w:val="Title"/>
       </w:pPr>
       <w:r>
-        <w:t>Packaged Seasonings, Roasted Tomatillo and Mushroom Sauce, Cheese (Traditional; US), Baja Beer Battered Fish, Fresh Corn Tortillas</w:t>
+        <w:t>Quick and Dirty Spice Mix, Beet Salsa, Tomatoes (Traditional; US), Bulgar Black Bean Filling, Hard Corn Shells (Traditional; US)</w:t>
+      </w:r>
+    </w:p>
+    <w:p>
+      <w:pPr>
+        <w:pStyle w:val="Heading1"/>
+      </w:pPr>
+      <w:r>
+        <w:t>Quick and Dirty Spice Mix</w:t>
+      </w:r>
+    </w:p>
+    <w:p>
+      <w:r>
+        <w:t>Quick and Dirty Spice Mix</w:t>
+        <w:br/>
+        <w:t>=========================</w:t>
+        <w:br/>
+        <w:br/>
+        <w:t>I’m not going to make a lot of big assumptions here. You own a skillet of some sort. You have some jars of jankity-ass spices from who-knows-when. You want to eat some tacos within the next, like, fifteen minutes. I got you covered, bachelor(ette).</w:t>
+        <w:br/>
+        <w:br/>
+        <w:t>* 2 Tbsp all-purpose flour</w:t>
+        <w:br/>
+        <w:t>* 2 1/2 tsp. chili powder</w:t>
+        <w:br/>
+        <w:t>* 3/4 tsp. onion powder (or 1 1/2 tsp. minced yellow onion)</w:t>
+        <w:br/>
+        <w:t>* 1 1/4 tsp. salt</w:t>
+        <w:br/>
+        <w:t>* 1 tsp. paprika</w:t>
+        <w:br/>
+        <w:t>* 3/4 tsp beef bouillon powder</w:t>
+        <w:br/>
+        <w:t>* 1/4 tsp. granulated sugar</w:t>
+        <w:br/>
+        <w:t>* 1/4 tsp. cayenne pepper</w:t>
+        <w:br/>
+        <w:t>* 1/4 tsp. garlic powder</w:t>
+        <w:br/>
+        <w:t>* 1 tsp. cumin</w:t>
+        <w:br/>
+        <w:br/>
+        <w:t>Put all this in something with a lid, add 3/4 cup of water, and shake it. Brown a pound of ground beef, then pour the whole situation in there. Stir. Cook it down until it looks like you only put in half a cup of water. You have tacos now.</w:t>
+        <w:br/>
+        <w:br/>
+        <w:t>Vegetarians</w:t>
+        <w:br/>
+        <w:t>-----------</w:t>
+        <w:br/>
+        <w:br/>
+        <w:t>I’ve made this with that soy protein “ground beef” and it does not _surprisingly_ taste like someone put spices on a stack of cheap bar coasters and ran it all through a blender. (Vegetable) oil the skillet when you’re dealing with that stuff, unless you’re looking for excuses to buy a new one.</w:t>
+        <w:br/>
+        <w:br/>
+        <w:t>If you leave out the bouillon for the sake of doing things vegan-style you’ll probably want to nudge up the salt a little.</w:t>
+      </w:r>
+    </w:p>
+    <w:p>
+      <w:pPr>
+        <w:pStyle w:val="Heading1"/>
+      </w:pPr>
+      <w:r>
+        <w:t>Beet Salsa</w:t>
+      </w:r>
+    </w:p>
+    <w:p>
+      <w:r>
+        <w:t>Beet Salsa</w:t>
+        <w:br/>
+        <w:t>==========</w:t>
+        <w:br/>
+        <w:br/>
+        <w:t>Tired of plain ol' [Carne Asada Tacos](../base_layers/chooped_steak.md)? Get exotic with beet salsa.</w:t>
+        <w:br/>
+        <w:br/>
+        <w:t>* 4 - 6 Roma tomatoes</w:t>
+        <w:br/>
+        <w:t>* 1 - 2 Serrano pepper</w:t>
+        <w:br/>
+        <w:t>* Reasonably sized onion (green or vidalia)</w:t>
+        <w:br/>
+        <w:t>* 10 garlic cloves (leave it up to your buds, I like 10 or more)</w:t>
+        <w:br/>
+        <w:t>* Salt and pepper to taste</w:t>
+        <w:br/>
+        <w:t>* 1 bunch of beets</w:t>
+        <w:br/>
+        <w:t>* 1 or more lemons</w:t>
+        <w:br/>
+        <w:br/>
+        <w:t>Fry tomatoes, pepper(s), onion and garlic in a pan until they are brown and tomato skins are peeling away. Move ingredients to the blender and purèe. Chop beets to a blendable size and add to salsa. Add salt and pepper to taste. Squeeze in desired amount of lemon and blend one more time.</w:t>
+        <w:br/>
+      </w:r>
+    </w:p>
+    <w:p>
+      <w:pPr>
+        <w:pStyle w:val="Heading1"/>
+      </w:pPr>
+      <w:r>
+        <w:t>Tomatoes (Traditional; US)</w:t>
+      </w:r>
+    </w:p>
+    <w:p>
+      <w:r>
+        <w:t>Tomatoes (Traditional; US)</w:t>
+        <w:br/>
+        <w:t>======================</w:t>
+        <w:br/>
+        <w:br/>
+        <w:t>Adding a bit of coolness and moisture, tomatoes are a staple ingredient of the American taco. The better the tomato the more flavor they will impart, but even a sub-sandard grocery store tomato has a place in a traditional taco.</w:t>
+        <w:br/>
+        <w:br/>
+        <w:t>* Tomatoes (diced)</w:t>
+        <w:br/>
+        <w:t>* Cherry Tomatoes (quartered)</w:t>
+        <w:br/>
+        <w:t>* Grape Tomatoes (sliced)</w:t>
+      </w:r>
+    </w:p>
+    <w:p>
+      <w:pPr>
+        <w:pStyle w:val="Heading1"/>
+      </w:pPr>
+      <w:r>
+        <w:t>Bulgar Black Bean Filling</w:t>
+      </w:r>
+    </w:p>
+    <w:p>
+      <w:r>
+        <w:t>Bulgar Black Bean Filling</w:t>
+        <w:br/>
+        <w:t>=========================</w:t>
+        <w:br/>
+        <w:br/>
+        <w:t>This is a quick and easy vegetarian substitute for a ground beef-like texture without using a soy substitute.</w:t>
+        <w:br/>
+        <w:br/>
+        <w:t>* 1 cup cooked, strained bulgar</w:t>
+        <w:br/>
+        <w:t>* 1/3 cup cooked black beans (or canned), rinsed and strained.</w:t>
+        <w:br/>
+        <w:br/>
+        <w:t xml:space="preserve">Mix bulgar and black beans together. For better texture, slightly mash the black beans. Add your choice of seasonings to taste and serve. </w:t>
+        <w:br/>
+      </w:r>
+    </w:p>
+    <w:p>
+      <w:pPr>
+        <w:pStyle w:val="Heading1"/>
+      </w:pPr>
+      <w:r>
+        <w:t>Hard Corn Shells (Traditional; US)</w:t>
+      </w:r>
+    </w:p>
+    <w:p>
+      <w:r>
+        <w:t>Hard Corn Shells (Traditional; US)</w:t>
+        <w:br/>
+        <w:t>======================</w:t>
+        <w:br/>
+        <w:br/>
+        <w:t>Mistakenly thought by many to be traditionally Mexican, hard shells were actually popularized in the US in the mid-20th century.</w:t>
+        <w:br/>
+        <w:br/>
+        <w:t>While they can certainly be made at home (if you have access to a deep-fryer), the best method of obtaining hard taco shells is to head to the grocery store.</w:t>
+      </w:r>
+    </w:p>
+    <w:p>
+      <w:r>
+        <w:br w:type="page"/>
+      </w:r>
+    </w:p>
+    <w:p>
+      <w:pPr>
+        <w:pStyle w:val="Title"/>
+      </w:pPr>
+      <w:r>
+        <w:t>Zaatar, Beet Salsa, Tomatoes (Traditional; US), Better Than Powder Groundbeef, Hard Corn Shells (Traditional; US)</w:t>
+      </w:r>
+    </w:p>
+    <w:p>
+      <w:pPr>
+        <w:pStyle w:val="Heading1"/>
+      </w:pPr>
+      <w:r>
+        <w:t>Zaatar</w:t>
+      </w:r>
+    </w:p>
+    <w:p>
+      <w:r>
+        <w:t>Zaatar</w:t>
+        <w:br/>
+        <w:t>======</w:t>
+        <w:br/>
+        <w:br/>
+        <w:t>_A.k.a. za‘tar, za’atar, zattr, etc._</w:t>
+        <w:br/>
+        <w:br/>
+        <w:t>Zaatar is a thyme-based Middle Eastern seasoning that adapts well to tacos. It has a pleasantly dry, faintly sour/bitter flavor. It goes well on savory bases like squash and lamb, and combines with other sour seasonings like lemon juice and radish.</w:t>
+        <w:br/>
+        <w:br/>
+        <w:t>There are many kinds of zaatar, some quite different; this recipe is representative, not definitive.</w:t>
+        <w:br/>
+        <w:br/>
+        <w:t>* 4 units thyme</w:t>
+        <w:br/>
+        <w:t>* 2 units oregano</w:t>
+        <w:br/>
+        <w:t>* 2 units sesame seeds</w:t>
+        <w:br/>
+        <w:t>* 0–1 unit salt</w:t>
+        <w:br/>
+        <w:t>* 1 unit sumac (to be found at a Lebanese or Syrian market, or at a yuppie grocery; in a pinch, lemon zest can substitute)</w:t>
+        <w:br/>
+        <w:t>* Other herbs to taste: fennel pollen, marjoram, cumin, etc.</w:t>
+        <w:br/>
+        <w:t>* Optional: trace olive oil or lemon juice as a binder (but not if you plan to store it)</w:t>
+        <w:br/>
+        <w:br/>
+        <w:t>Toast the sesame seeds. Grind all ingredients together using any method, stopping when the mixture is not too fine to pick up by pinching.</w:t>
+        <w:br/>
+        <w:br/>
+        <w:t>May be added to meat during cooking, or sprinkled over a finshied taco.</w:t>
+        <w:br/>
+        <w:br/>
+        <w:t>The latest theories have not ruled out the possibility of a zaatar mole.</w:t>
+      </w:r>
+    </w:p>
+    <w:p>
+      <w:pPr>
+        <w:pStyle w:val="Heading1"/>
+      </w:pPr>
+      <w:r>
+        <w:t>Beet Salsa</w:t>
+      </w:r>
+    </w:p>
+    <w:p>
+      <w:r>
+        <w:t>Beet Salsa</w:t>
+        <w:br/>
+        <w:t>==========</w:t>
+        <w:br/>
+        <w:br/>
+        <w:t>Tired of plain ol' [Carne Asada Tacos](../base_layers/chooped_steak.md)? Get exotic with beet salsa.</w:t>
+        <w:br/>
+        <w:br/>
+        <w:t>* 4 - 6 Roma tomatoes</w:t>
+        <w:br/>
+        <w:t>* 1 - 2 Serrano pepper</w:t>
+        <w:br/>
+        <w:t>* Reasonably sized onion (green or vidalia)</w:t>
+        <w:br/>
+        <w:t>* 10 garlic cloves (leave it up to your buds, I like 10 or more)</w:t>
+        <w:br/>
+        <w:t>* Salt and pepper to taste</w:t>
+        <w:br/>
+        <w:t>* 1 bunch of beets</w:t>
+        <w:br/>
+        <w:t>* 1 or more lemons</w:t>
+        <w:br/>
+        <w:br/>
+        <w:t>Fry tomatoes, pepper(s), onion and garlic in a pan until they are brown and tomato skins are peeling away. Move ingredients to the blender and purèe. Chop beets to a blendable size and add to salsa. Add salt and pepper to taste. Squeeze in desired amount of lemon and blend one more time.</w:t>
+        <w:br/>
+      </w:r>
+    </w:p>
+    <w:p>
+      <w:pPr>
+        <w:pStyle w:val="Heading1"/>
+      </w:pPr>
+      <w:r>
+        <w:t>Tomatoes (Traditional; US)</w:t>
+      </w:r>
+    </w:p>
+    <w:p>
+      <w:r>
+        <w:t>Tomatoes (Traditional; US)</w:t>
+        <w:br/>
+        <w:t>======================</w:t>
+        <w:br/>
+        <w:br/>
+        <w:t>Adding a bit of coolness and moisture, tomatoes are a staple ingredient of the American taco. The better the tomato the more flavor they will impart, but even a sub-sandard grocery store tomato has a place in a traditional taco.</w:t>
+        <w:br/>
+        <w:br/>
+        <w:t>* Tomatoes (diced)</w:t>
+        <w:br/>
+        <w:t>* Cherry Tomatoes (quartered)</w:t>
+        <w:br/>
+        <w:t>* Grape Tomatoes (sliced)</w:t>
+      </w:r>
+    </w:p>
+    <w:p>
+      <w:pPr>
+        <w:pStyle w:val="Heading1"/>
+      </w:pPr>
+      <w:r>
+        <w:t>Better Than Powder Groundbeef</w:t>
+      </w:r>
+    </w:p>
+    <w:p>
+      <w:r>
+        <w:t>Did you grow up on Old El Paso ground beef taco seasonings?</w:t>
+        <w:br/>
+        <w:br/>
+        <w:t>I'm sorry.  So did I.  They're terrible, right?  Here's something better:</w:t>
+        <w:br/>
+        <w:br/>
+        <w:t>Dice a half-onion, sautee and season liberally with salt, pepper, and ground cumin.</w:t>
+        <w:br/>
+        <w:br/>
+        <w:t>Brown a pound of ground beef, seasoning liberally with ground cumin, salt, pepper.  Add tabasco/other hot sauce if you like.</w:t>
+        <w:br/>
+        <w:br/>
+        <w:t>When beef is browned, add a small jar of salsa (any kind!  i like corn/black bean tomato salsa), and simmer for 5-10 minutes.</w:t>
+        <w:br/>
+        <w:br/>
+        <w:t>Enjoy.  Serve with crispy taco shells for nostalgia.</w:t>
+        <w:br/>
+      </w:r>
+    </w:p>
+    <w:p>
+      <w:pPr>
+        <w:pStyle w:val="Heading1"/>
+      </w:pPr>
+      <w:r>
+        <w:t>Hard Corn Shells (Traditional; US)</w:t>
+      </w:r>
+    </w:p>
+    <w:p>
+      <w:r>
+        <w:t>Hard Corn Shells (Traditional; US)</w:t>
+        <w:br/>
+        <w:t>======================</w:t>
+        <w:br/>
+        <w:br/>
+        <w:t>Mistakenly thought by many to be traditionally Mexican, hard shells were actually popularized in the US in the mid-20th century.</w:t>
+        <w:br/>
+        <w:br/>
+        <w:t>While they can certainly be made at home (if you have access to a deep-fryer), the best method of obtaining hard taco shells is to head to the grocery store.</w:t>
+      </w:r>
+    </w:p>
+    <w:p>
+      <w:r>
+        <w:br w:type="page"/>
+      </w:r>
+    </w:p>
+    <w:p>
+      <w:pPr>
+        <w:pStyle w:val="Title"/>
+      </w:pPr>
+      <w:r>
+        <w:t>Universal Taco Seasoning, Mango Lime Salsa, Green Chile Cabbage Salad, Baja Beer Battered Fish, Hard Corn Shells (Traditional; US)</w:t>
+      </w:r>
+    </w:p>
+    <w:p>
+      <w:pPr>
+        <w:pStyle w:val="Heading1"/>
+      </w:pPr>
+      <w:r>
+        <w:t>Universal Taco Seasoning</w:t>
+      </w:r>
+    </w:p>
+    <w:p>
+      <w:r>
+        <w:t>Universal Taco Seasoning</w:t>
+        <w:br/>
+        <w:t>========================</w:t>
+        <w:br/>
+        <w:br/>
+        <w:t>I got tired of buying packets of store-bought taco seasoning, so I experimented with various spices and ratios until I landed on this recipe. I keep a jar of it in the cupboard at all times.</w:t>
+        <w:br/>
+        <w:br/>
+        <w:t>* 6 tbsp chili powder</w:t>
+        <w:br/>
+        <w:t>* 4 tbsp cumin</w:t>
+        <w:br/>
+        <w:t>* 4 tbsp corn starch</w:t>
+        <w:br/>
+        <w:t>* 3 tbsp onion powder</w:t>
+        <w:br/>
+        <w:t>* 1 tbsp salt</w:t>
+        <w:br/>
+        <w:t>* 1 tbsp garlic powder</w:t>
+        <w:br/>
+        <w:t>* 4 tsp oregano (Mexican oregano, if you've got it)</w:t>
+        <w:br/>
+        <w:t>* 2 tsp crushed red pepper</w:t>
+        <w:br/>
+        <w:br/>
+        <w:t>Combine in Mason jar and shake well to combine.</w:t>
+        <w:br/>
+        <w:br/>
+        <w:t>This mix works well for chicken, pork and beef, destined for the grill, oven, slow cooker or stovetop. You could tweak it a bit to target a specific meat, but I like to have a base, universal mix around. Makes it super easy to turn leftover anything into delicious taco filling: Just chop up whatever it is, toss it into a skillet, sprinkle generously with seasoning, then add a bit of water and simmer to impart flavor.</w:t>
+      </w:r>
+    </w:p>
+    <w:p>
+      <w:pPr>
+        <w:pStyle w:val="Heading1"/>
+      </w:pPr>
+      <w:r>
+        <w:t>Mango Lime Salsa</w:t>
+      </w:r>
+    </w:p>
+    <w:p>
+      <w:r>
+        <w:t>Mango Lime Salsa</w:t>
+        <w:br/>
+        <w:t>======================</w:t>
+        <w:br/>
+        <w:br/>
+        <w:t>This fresh mango salsa is sweet, tangy, and simple. It pairs exceedingly well with Garlic Lime Sauce for delicious fish tacos. The recipe is a simplified version of the [mango salsa](http://www.loveandoliveoil.com/2008/04/fish-tacos-with-mango-salsa.html) on Love and Oil.</w:t>
+        <w:br/>
+        <w:br/>
+        <w:t>In a bowl, combine:</w:t>
+        <w:br/>
+        <w:t xml:space="preserve">* 2 ripe fresh mangoes, chopped </w:t>
+        <w:br/>
+        <w:t>* 1/2 cup diced sweet onion</w:t>
+        <w:br/>
+        <w:t>* 1-2 tablespoons chopped fresh cilantro</w:t>
+        <w:br/>
+        <w:t>* Juice of 1 fresh lime</w:t>
+        <w:br/>
+        <w:t>* (optional): 1/2 fresh jalapeno, diced</w:t>
+        <w:br/>
+        <w:br/>
+        <w:t>Stir and serve.</w:t>
+        <w:br/>
+      </w:r>
+    </w:p>
+    <w:p>
+      <w:pPr>
+        <w:pStyle w:val="Heading1"/>
+      </w:pPr>
+      <w:r>
+        <w:t>Green Chile Cabbage Salad</w:t>
+      </w:r>
+    </w:p>
+    <w:p>
+      <w:r>
+        <w:t>### Green Chile Cabbage Salad with Seared Corn</w:t>
+        <w:br/>
+        <w:t>This isn't a tradition, or even particularly traditional -- except in my apartment in Oakland, where I make this for myself ever time I make pork tacos.</w:t>
+        <w:br/>
+        <w:br/>
+        <w:t>#### Ingredients</w:t>
+        <w:br/>
+        <w:t>* 1 green cabbage</w:t>
+        <w:br/>
+        <w:t>* 4 limes</w:t>
+        <w:br/>
+        <w:t>* 2 ears corn, or roughly two cups of corn kernels (adjust to desired corn-y-ness)</w:t>
+        <w:br/>
+        <w:t>* Dried, Powdered New Mexico Green Chile, to taste</w:t>
+        <w:br/>
+        <w:t>* Salt, to taste</w:t>
+        <w:br/>
+        <w:t>* Olive oil</w:t>
+        <w:br/>
+        <w:t>* Optional: some crumbled cotija or queso Oaxaqueno</w:t>
+        <w:br/>
+        <w:br/>
+        <w:t>#### Directions</w:t>
+        <w:br/>
+        <w:t>1. If using ears of corn, strip the kernels from them with a sharp knife.</w:t>
+        <w:br/>
+        <w:t>2. Heat a few tablespoons of oil over high heat. I like to use a Dutch Oven for this, but the main cookware properties you want are heavy-bottomed and wide.</w:t>
+        <w:br/>
+        <w:t>3. Toss the corn kernels in to the oil, spread them evenly, salt very lightly and let them ride. I _highly_ recommend a splatter guard for this step, but **not** a lid. You want the corn to dry out just a little and get a good sear. It's done when it's starting to get dark, a little chewy, and probably is sticking to the pan.</w:t>
+        <w:br/>
+        <w:t>4. While the corn is going, core and chop the cabbage in to wide strips.</w:t>
+        <w:br/>
+        <w:t>5. How's the corn doing?</w:t>
+        <w:br/>
+        <w:t>6. Juice the limes.</w:t>
+        <w:br/>
+        <w:t>7. How's the corn doing? If it's not done yet, grab a beer and hang out 'til it is.</w:t>
+        <w:br/>
+        <w:t>8. The corn is done? Great. Toss it on top of the cabbage. Add a little salt, then a good hit of olive oil, then half-or-so of the lime juice. Toss in a good tablespoon or two of the green chile powder. Start stirring.</w:t>
+        <w:br/>
+        <w:t>9. You want everything coated nicely, but I don't like the salad too oily, so go easy on that. I add lime until the sour balances the sweet of the corn. I add green chile slowly -- it takes a second to rehydrate and get hot. I might add as much as a half cup of the stuff to a salad for myself or spicy food fans like me; I go easier on the spice-unenthused.</w:t>
+        <w:br/>
+        <w:t>10. Serve it! If you're in to tossing a little cheese on there, do it -- but I usually just eat it straight. Sometimes this goes on fish or chicken tacos; sometimes it's a side to richer pork tacos. It's always awesome.</w:t>
+        <w:br/>
+        <w:br/>
+        <w:t>**Note on ingredients**: green chile is the gastronomical life blood of New Mexican cuisine, but it's little known in the other 49 states. I like a brand called [_Los Chileros de Nuevo Mexico_](http://www.loschileros.com/), which I can find sometimes in tiendas and other times at Whole Foods (go figure). The trick here is this: just don't accept substitutes. It's not the same. I've also had to accept that fresh chile is just not what this salad needs, so don't do that either (it doesn't distribute well enough across the cabbage). Do have this with cold, crisp beer.</w:t>
+        <w:br/>
+      </w:r>
+    </w:p>
+    <w:p>
+      <w:pPr>
+        <w:pStyle w:val="Heading1"/>
+      </w:pPr>
+      <w:r>
+        <w:t>Baja Beer Battered Fish</w:t>
+      </w:r>
+    </w:p>
+    <w:p>
+      <w:r>
+        <w:t>Baja Beer Battered Fish</w:t>
+        <w:br/>
+        <w:t>========================</w:t>
+        <w:br/>
+        <w:br/>
+        <w:t>This is the beer battered fish for [Baja fish tacos](../full_tacos/baja_fish_tacos.md).</w:t>
+        <w:br/>
+        <w:br/>
+        <w:t>Batter</w:t>
+        <w:br/>
+        <w:t>-------</w:t>
+        <w:br/>
+        <w:br/>
+        <w:t>* 1/2 c flour</w:t>
+        <w:br/>
+        <w:t>* 1/4 c baking powder</w:t>
+        <w:br/>
+        <w:t>* 1 egg</w:t>
+        <w:br/>
+        <w:t>* 1/2 c beer (Tecate!)</w:t>
+        <w:br/>
+        <w:t>* 1 tsp salt</w:t>
+        <w:br/>
+        <w:t>* 1 tsp chili powder (paprika, salt, garlic salt)</w:t>
+        <w:br/>
+        <w:t>* 2 tsp parsley</w:t>
+        <w:br/>
+        <w:br/>
+        <w:t>Beat the eggs and fold all batter ingredients until smooth.</w:t>
+        <w:br/>
+        <w:t>Add flour to make it thicker or add beer to make it thinner.</w:t>
+        <w:br/>
+        <w:t>If you have time let the batter chill for a couple hours.</w:t>
+        <w:br/>
+        <w:br/>
+        <w:t>Fish</w:t>
+        <w:br/>
+        <w:t>------</w:t>
+        <w:br/>
+        <w:br/>
+        <w:t>* 1 lb. cod fillet, grouper, or similar white fish, the fresher the better</w:t>
+        <w:br/>
+        <w:br/>
+        <w:t>* Cut fish into small chunks.</w:t>
+        <w:br/>
+        <w:t>* Fill a pan with oil and heat until approx. 375 F.</w:t>
+        <w:br/>
+        <w:t>* Fill a bowl with about a cup of flour and keep it next to the batter bowl.</w:t>
+        <w:br/>
+        <w:t>* Dip a fish piece into flour then into the batter.</w:t>
+        <w:br/>
+        <w:t>* Fry for 4-5 minutes, turning halfway through. Drain on a paper towel.</w:t>
+      </w:r>
+    </w:p>
+    <w:p>
+      <w:pPr>
+        <w:pStyle w:val="Heading1"/>
+      </w:pPr>
+      <w:r>
+        <w:t>Hard Corn Shells (Traditional; US)</w:t>
+      </w:r>
+    </w:p>
+    <w:p>
+      <w:r>
+        <w:t>Hard Corn Shells (Traditional; US)</w:t>
+        <w:br/>
+        <w:t>======================</w:t>
+        <w:br/>
+        <w:br/>
+        <w:t>Mistakenly thought by many to be traditionally Mexican, hard shells were actually popularized in the US in the mid-20th century.</w:t>
+        <w:br/>
+        <w:br/>
+        <w:t>While they can certainly be made at home (if you have access to a deep-fryer), the best method of obtaining hard taco shells is to head to the grocery store.</w:t>
+      </w:r>
+    </w:p>
+    <w:p>
+      <w:r>
+        <w:br w:type="page"/>
+      </w:r>
+    </w:p>
+    <w:p>
+      <w:pPr>
+        <w:pStyle w:val="Title"/>
+      </w:pPr>
+      <w:r>
+        <w:t>Universal Taco Seasoning, Cranberry Salsa, Corn Salad, Moroccan Lamb, Fresh Corn Tortillas</w:t>
+      </w:r>
+    </w:p>
+    <w:p>
+      <w:pPr>
+        <w:pStyle w:val="Heading1"/>
+      </w:pPr>
+      <w:r>
+        <w:t>Universal Taco Seasoning</w:t>
+      </w:r>
+    </w:p>
+    <w:p>
+      <w:r>
+        <w:t>Universal Taco Seasoning</w:t>
+        <w:br/>
+        <w:t>========================</w:t>
+        <w:br/>
+        <w:br/>
+        <w:t>I got tired of buying packets of store-bought taco seasoning, so I experimented with various spices and ratios until I landed on this recipe. I keep a jar of it in the cupboard at all times.</w:t>
+        <w:br/>
+        <w:br/>
+        <w:t>* 6 tbsp chili powder</w:t>
+        <w:br/>
+        <w:t>* 4 tbsp cumin</w:t>
+        <w:br/>
+        <w:t>* 4 tbsp corn starch</w:t>
+        <w:br/>
+        <w:t>* 3 tbsp onion powder</w:t>
+        <w:br/>
+        <w:t>* 1 tbsp salt</w:t>
+        <w:br/>
+        <w:t>* 1 tbsp garlic powder</w:t>
+        <w:br/>
+        <w:t>* 4 tsp oregano (Mexican oregano, if you've got it)</w:t>
+        <w:br/>
+        <w:t>* 2 tsp crushed red pepper</w:t>
+        <w:br/>
+        <w:br/>
+        <w:t>Combine in Mason jar and shake well to combine.</w:t>
+        <w:br/>
+        <w:br/>
+        <w:t>This mix works well for chicken, pork and beef, destined for the grill, oven, slow cooker or stovetop. You could tweak it a bit to target a specific meat, but I like to have a base, universal mix around. Makes it super easy to turn leftover anything into delicious taco filling: Just chop up whatever it is, toss it into a skillet, sprinkle generously with seasoning, then add a bit of water and simmer to impart flavor.</w:t>
+      </w:r>
+    </w:p>
+    <w:p>
+      <w:pPr>
+        <w:pStyle w:val="Heading1"/>
+      </w:pPr>
+      <w:r>
+        <w:t>Cranberry Salsa</w:t>
+      </w:r>
+    </w:p>
+    <w:p>
+      <w:r>
+        <w:t>Cranberry Salsa</w:t>
+        <w:br/>
+        <w:t>===============</w:t>
+        <w:br/>
+        <w:br/>
+        <w:t>Ingredients</w:t>
+        <w:br/>
+        <w:t>------------</w:t>
+        <w:br/>
+        <w:t>* 1 bag cranberries</w:t>
+        <w:br/>
+        <w:t>* 1 cup water</w:t>
+        <w:br/>
+        <w:t>* 3/4 cup sugar</w:t>
+        <w:br/>
+        <w:t>* half a small white onion (chopped)</w:t>
+        <w:br/>
+        <w:t>* 1 jalepeño, chopped small (remove seeds &amp; wash for less heat)</w:t>
+        <w:br/>
+        <w:t>* 1 bunch cilantro (cut up)</w:t>
+        <w:br/>
+        <w:t>* 1 lime</w:t>
+        <w:br/>
+        <w:br/>
+        <w:t>Directions</w:t>
+        <w:br/>
+        <w:t>-----------</w:t>
+        <w:br/>
+        <w:t xml:space="preserve">1. In a saucepan, get your water and sugar boiling, then add the cranberries. Boil until the cranberries pop (5-10 minutes), then take off heat, drain, and cool. They'll be slightly jelly-like, but you don't want them to disintegrate entirely, so watch them closely. </w:t>
+        <w:br/>
+        <w:br/>
+        <w:t xml:space="preserve">2. While the cranberries are cooling, chop your white onion, your jalepeño and cilantro. </w:t>
+        <w:br/>
+        <w:br/>
+        <w:t xml:space="preserve">3. Once your berries are cool, they'll probably have turned gooey. If there is still a bunch of water, drain it. But it's probably turned to jelly. </w:t>
+        <w:br/>
+        <w:br/>
+        <w:t>4. Combine everything, and give a good squeeze of lime over the whole thing. As you combine, you'll notice that the cranberries just give up their shape entirely. Also: Don't wear your finest clothing when you do this--this shit _stains_.</w:t>
+        <w:br/>
+        <w:br/>
+        <w:t>5. Make adjustments based on taste here. Your main variables are:</w:t>
+        <w:br/>
+        <w:tab/>
+        <w:t>* Sweet vs tangy. Default right now is tangy. Add more sugar for sweet.</w:t>
+        <w:br/>
+        <w:tab/>
+        <w:t>* Battling the overwhelmingness of the cranberries. You've got two things going with the cranberries here: flavor and texture. More onion will add more crunch to the whole thing, and help boost up the salsa-ness. Jalepeño is your heat adjustment--seeds are your friend. But the Cilantro is your big mover here: it helps to round out the sharpness of the cranberry. Lime also helps bring down the cranberry overload.</w:t>
+        <w:br/>
+        <w:tab/>
+        <w:br/>
+        <w:br/>
+        <w:t>Orange Cranberry Salsa Holographic Varient Cover</w:t>
+        <w:br/>
+        <w:t>------------------------------------------------</w:t>
+        <w:br/>
+        <w:br/>
+        <w:t>* Go with half a cup of OJ and half a cup of water to boil your berries in.</w:t>
+        <w:br/>
+        <w:t>* Compliment the lime juice with a fresh squeezed orange and then *zest* that motherfucker right into the salsa</w:t>
+        <w:br/>
+      </w:r>
+    </w:p>
+    <w:p>
+      <w:pPr>
+        <w:pStyle w:val="Heading1"/>
+      </w:pPr>
+      <w:r>
+        <w:t>Corn Salad</w:t>
+      </w:r>
+    </w:p>
+    <w:p>
+      <w:r>
+        <w:t>Corn Salad</w:t>
+        <w:br/>
+        <w:t>==========</w:t>
+        <w:br/>
+        <w:br/>
+        <w:t>* 2 Ears of corn</w:t>
+        <w:br/>
+        <w:t>* 1 Lime, juiced</w:t>
+        <w:br/>
+        <w:t>* Small handful of Cilantro, chopped</w:t>
+        <w:br/>
+        <w:t>* A few green onions, chopped</w:t>
+        <w:br/>
+        <w:t xml:space="preserve">* Garlic salt, or Garlic AND salt. I use Trader Joe's Garlic Salt in the grinder usually. </w:t>
+        <w:br/>
+        <w:br/>
+        <w:t>Cut the corn off of the cob, and in a mixing bowl mix together corn, lime juice, chopped cilantro and garlic salt. You can tweak any of this stuff as desired.</w:t>
+        <w:br/>
+        <w:br/>
+        <w:t>---</w:t>
+        <w:br/>
+        <w:t>This is my first Github commit. I'm glad it's taco related.</w:t>
+        <w:br/>
+      </w:r>
+    </w:p>
+    <w:p>
+      <w:pPr>
+        <w:pStyle w:val="Heading1"/>
+      </w:pPr>
+      <w:r>
+        <w:t>Moroccan Lamb</w:t>
+      </w:r>
+    </w:p>
+    <w:p>
+      <w:r>
+        <w:t>Moroccan Lamb</w:t>
+        <w:br/>
+        <w:t>=============</w:t>
+        <w:br/>
+        <w:br/>
+        <w:t>A Differently Spiced Meat Than Your Usual Taco</w:t>
+        <w:br/>
+        <w:t>----------------------------------------------</w:t>
+        <w:br/>
+        <w:br/>
+        <w:t>* 500 g ground lamb</w:t>
+        <w:br/>
+        <w:t>* 20 g Ras al Hanout spice. My mix contains:</w:t>
+        <w:br/>
+        <w:t xml:space="preserve">    * Paprika</w:t>
+        <w:br/>
+        <w:t xml:space="preserve">    * Cinnamon</w:t>
+        <w:br/>
+        <w:t xml:space="preserve">    * Allspice</w:t>
+        <w:br/>
+        <w:t xml:space="preserve">    * Clove</w:t>
+        <w:br/>
+        <w:t xml:space="preserve">    * Toasted Mustard</w:t>
+        <w:br/>
+        <w:t xml:space="preserve">    * Cumin</w:t>
+        <w:br/>
+        <w:t xml:space="preserve">    * Caraway</w:t>
+        <w:br/>
+        <w:t xml:space="preserve">    * Black Pepper</w:t>
+        <w:br/>
+        <w:t>* 10 g fresh lemon zest or 10 g finely ground Black Lemon Omani (Moroccoan dried preserved lemon)</w:t>
+        <w:br/>
+        <w:br/>
+        <w:t>Mix together and brown.</w:t>
+        <w:br/>
+      </w:r>
+    </w:p>
+    <w:p>
+      <w:pPr>
+        <w:pStyle w:val="Heading1"/>
+      </w:pPr>
+      <w:r>
+        <w:t>Fresh Corn Tortillas</w:t>
+      </w:r>
+    </w:p>
+    <w:p>
+      <w:r>
+        <w:t>Fresh Corn Tortillas</w:t>
+        <w:br/>
+        <w:t>===================</w:t>
+        <w:br/>
+        <w:br/>
+        <w:t>This is the only way to go. So worth it. Makes roughly 15 tortillas.</w:t>
+        <w:br/>
+        <w:br/>
+        <w:t>* 1 3/4 cups masa harina</w:t>
+        <w:br/>
+        <w:t>* 1 1/8 cups water</w:t>
+        <w:br/>
+        <w:br/>
+        <w:t>1. In a medium bowl, mix together masa harina and hot water until thoroughly combined. Turn dough onto a clean surface and knead until pliable and smooth. If dough is too sticky, add more masa harina; if it begins to dry out, sprinkle with water. Cover dough tightly with plastic wrap and allow to stand for 30 minutes.</w:t>
+        <w:br/>
+        <w:t>2. Preheat a cast iron skillet or griddle to medium-high.</w:t>
+        <w:br/>
+        <w:t>3. Divide dough into 15 equal-size balls. Using a tortilla press, a rolling pin, press each ball of dough flat between two sheets of wax paper.</w:t>
+        <w:br/>
+        <w:t xml:space="preserve">4. Place tortilla in preheated pan and allow to cook for approximately 30 seconds, or until browned and slightly puffy. Turn tortilla over to brown on second side for approximately 30 seconds more, then transfer to a plate. Repeat process with each ball of dough. Keep tortillas covered with a towel to stay warm and moist (or a low temp oven) until ready to serve. </w:t>
+      </w:r>
+    </w:p>
+    <w:p>
+      <w:r>
+        <w:br w:type="page"/>
+      </w:r>
+    </w:p>
+    <w:p>
+      <w:pPr>
+        <w:pStyle w:val="Title"/>
+      </w:pPr>
+      <w:r>
+        <w:t>Packaged Seasonings, Salsa de chile de árbol, Green Chile Cabbage Salad, Lightly Seasoned Beef, Hard Corn Shells (Traditional; US)</w:t>
       </w:r>
     </w:p>
     <w:p>
@@ -121,253 +943,92 @@
         <w:pStyle w:val="Heading1"/>
       </w:pPr>
       <w:r>
-        <w:t>Roasted Tomatillo and Mushroom Sauce</w:t>
+        <w:t>Salsa de chile de árbol</w:t>
       </w:r>
     </w:p>
     <w:p>
       <w:r>
-        <w:t>Roasted Tomatillo and Mushroom Sauce</w:t>
-        <w:br/>
-        <w:t>====================================</w:t>
-        <w:br/>
-        <w:br/>
-        <w:t>* 2 pounds tomatillos</w:t>
-        <w:br/>
-        <w:t>* 4 dried chipotle chiles</w:t>
-        <w:br/>
-        <w:t>* 2 pounds shiitake mushrooms</w:t>
-        <w:br/>
-        <w:t>* 1/4 cup olive oil</w:t>
-        <w:br/>
-        <w:t>* 1 cup water</w:t>
-        <w:br/>
-        <w:br/>
-        <w:t>1. Remove husks from tomatillos and rinse them. Place them whole on your oven's broiler rack. Broil and turn them until they're browned on all sides.</w:t>
-        <w:br/>
-        <w:t xml:space="preserve">2. Boil the water. Drop in the dried chiles and bring the water down to a simmer. Keep them in until they are soft. </w:t>
-        <w:br/>
-        <w:t>3. Slice the shiitakes and cook them in a pan with the olive oil until they're tender.</w:t>
-        <w:br/>
-        <w:t>4. Take the chiles and tomatillos (once they're cooled off) and blend them in a food processor until they make a nice puree.</w:t>
-        <w:br/>
-        <w:t>5. Put the blended tomatillo-chile mixture in a saucepan and bring it to a boil. Add the cooked mushrooms and bring it back to a boil. Then bring the heat down until the mixture is simmering. Cook for about 10 minutes. Add salt to taste.</w:t>
-        <w:br/>
-        <w:br/>
-        <w:t>---</w:t>
-        <w:br/>
-        <w:t>A friend gave me this recipe a while back, but I can't remember who it was. Sorry, friend.</w:t>
-      </w:r>
-    </w:p>
-    <w:p>
-      <w:pPr>
-        <w:pStyle w:val="Heading1"/>
-      </w:pPr>
-      <w:r>
-        <w:t>Cheese (Traditional; US)</w:t>
-      </w:r>
-    </w:p>
-    <w:p>
-      <w:r>
-        <w:t>Cheese (Traditional; US)</w:t>
-        <w:br/>
-        <w:t>======================</w:t>
-        <w:br/>
-        <w:br/>
-        <w:t>A major flavor component of a traditional American taco, select a cheese that's firm and sharp.</w:t>
-        <w:br/>
-        <w:br/>
-        <w:t>* Cheddar (shredded)</w:t>
-        <w:br/>
-        <w:t>* Jack/Pepper Jack (shredded)</w:t>
-      </w:r>
-    </w:p>
-    <w:p>
-      <w:pPr>
-        <w:pStyle w:val="Heading1"/>
-      </w:pPr>
-      <w:r>
-        <w:t>Baja Beer Battered Fish</w:t>
-      </w:r>
-    </w:p>
-    <w:p>
-      <w:r>
-        <w:t>Baja Beer Battered Fish</w:t>
-        <w:br/>
-        <w:t>========================</w:t>
-        <w:br/>
-        <w:br/>
-        <w:t>This is the beer battered fish for [Baja fish tacos](../full_tacos/baja_fish_tacos.md).</w:t>
-        <w:br/>
-        <w:br/>
-        <w:t>Batter</w:t>
-        <w:br/>
-        <w:t>-------</w:t>
-        <w:br/>
-        <w:br/>
-        <w:t>* 1/2 c flour</w:t>
-        <w:br/>
-        <w:t>* 1/4 c baking powder</w:t>
-        <w:br/>
-        <w:t>* 1 egg</w:t>
-        <w:br/>
-        <w:t>* 1/2 c beer (Tecate!)</w:t>
-        <w:br/>
-        <w:t>* 1 tsp salt</w:t>
-        <w:br/>
-        <w:t>* 1 tsp chili powder (paprika, salt, garlic salt)</w:t>
-        <w:br/>
-        <w:t>* 2 tsp parsley</w:t>
-        <w:br/>
-        <w:br/>
-        <w:t>Beat the eggs and fold all batter ingredients until smooth.</w:t>
-        <w:br/>
-        <w:t>Add flour to make it thicker or add beer to make it thinner.</w:t>
-        <w:br/>
-        <w:t>If you have time let the batter chill for a couple hours.</w:t>
-        <w:br/>
-        <w:br/>
-        <w:t>Fish</w:t>
-        <w:br/>
-        <w:t>------</w:t>
-        <w:br/>
-        <w:br/>
-        <w:t>* 1 lb. cod fillet, grouper, or similar white fish, the fresher the better</w:t>
-        <w:br/>
-        <w:br/>
-        <w:t>* Cut fish into small chunks.</w:t>
-        <w:br/>
-        <w:t>* Fill a pan with oil and heat until approx. 375 F.</w:t>
-        <w:br/>
-        <w:t>* Fill a bowl with about a cup of flour and keep it next to the batter bowl.</w:t>
-        <w:br/>
-        <w:t>* Dip a fish piece into flour then into the batter.</w:t>
-        <w:br/>
-        <w:t>* Fry for 4-5 minutes, turning halfway through. Drain on a paper towel.</w:t>
-      </w:r>
-    </w:p>
-    <w:p>
-      <w:pPr>
-        <w:pStyle w:val="Heading1"/>
-      </w:pPr>
-      <w:r>
-        <w:t>Fresh Corn Tortillas</w:t>
-      </w:r>
-    </w:p>
-    <w:p>
-      <w:r>
-        <w:t>Fresh Corn Tortillas</w:t>
-        <w:br/>
-        <w:t>===================</w:t>
-        <w:br/>
-        <w:br/>
-        <w:t>This is the only way to go. So worth it. Makes roughly 15 tortillas.</w:t>
-        <w:br/>
-        <w:br/>
-        <w:t>* 1 3/4 cups masa harina</w:t>
-        <w:br/>
-        <w:t>* 1 1/8 cups water</w:t>
-        <w:br/>
-        <w:br/>
-        <w:t>1. In a medium bowl, mix together masa harina and hot water until thoroughly combined. Turn dough onto a clean surface and knead until pliable and smooth. If dough is too sticky, add more masa harina; if it begins to dry out, sprinkle with water. Cover dough tightly with plastic wrap and allow to stand for 30 minutes.</w:t>
-        <w:br/>
-        <w:t>2. Preheat a cast iron skillet or griddle to medium-high.</w:t>
-        <w:br/>
-        <w:t>3. Divide dough into 15 equal-size balls. Using a tortilla press, a rolling pin, press each ball of dough flat between two sheets of wax paper.</w:t>
-        <w:br/>
-        <w:t xml:space="preserve">4. Place tortilla in preheated pan and allow to cook for approximately 30 seconds, or until browned and slightly puffy. Turn tortilla over to brown on second side for approximately 30 seconds more, then transfer to a plate. Repeat process with each ball of dough. Keep tortillas covered with a towel to stay warm and moist (or a low temp oven) until ready to serve. </w:t>
-      </w:r>
-    </w:p>
-    <w:p>
-      <w:r>
-        <w:br w:type="page"/>
-      </w:r>
-    </w:p>
-    <w:p>
-      <w:pPr>
-        <w:pStyle w:val="Title"/>
-      </w:pPr>
-      <w:r>
-        <w:t>Universal Taco Seasoning, Simple Salsa Verde, Green Chile Cabbage Salad, Better Than Powder Groundbeef, Hard Corn Shells (Traditional; US)</w:t>
-      </w:r>
-    </w:p>
-    <w:p>
-      <w:pPr>
-        <w:pStyle w:val="Heading1"/>
-      </w:pPr>
-      <w:r>
-        <w:t>Universal Taco Seasoning</w:t>
-      </w:r>
-    </w:p>
-    <w:p>
-      <w:r>
-        <w:t>Universal Taco Seasoning</w:t>
-        <w:br/>
-        <w:t>========================</w:t>
-        <w:br/>
-        <w:br/>
-        <w:t>I got tired of buying packets of store-bought taco seasoning, so I experimented with various spices and ratios until I landed on this recipe. I keep a jar of it in the cupboard at all times.</w:t>
-        <w:br/>
-        <w:br/>
-        <w:t>* 6 tbsp chili powder</w:t>
-        <w:br/>
-        <w:t>* 4 tbsp cumin</w:t>
-        <w:br/>
-        <w:t>* 4 tbsp corn starch</w:t>
-        <w:br/>
-        <w:t>* 3 tbsp onion powder</w:t>
-        <w:br/>
-        <w:t>* 1 tbsp salt</w:t>
-        <w:br/>
-        <w:t>* 1 tbsp garlic powder</w:t>
-        <w:br/>
-        <w:t>* 4 tsp oregano (Mexican oregano, if you've got it)</w:t>
-        <w:br/>
-        <w:t>* 2 tsp crushed red pepper</w:t>
-        <w:br/>
-        <w:br/>
-        <w:t>Combine in Mason jar and shake well to combine.</w:t>
-        <w:br/>
-        <w:br/>
-        <w:t>This mix works well for chicken, pork and beef, destined for the grill, oven, slow cooker or stovetop. You could tweak it a bit to target a specific meat, but I like to have a base, universal mix around. Makes it super easy to turn leftover anything into delicious taco filling: Just chop up whatever it is, toss it into a skillet, sprinkle generously with seasoning, then add a bit of water and simmer to impart flavor.</w:t>
-      </w:r>
-    </w:p>
-    <w:p>
-      <w:pPr>
-        <w:pStyle w:val="Heading1"/>
-      </w:pPr>
-      <w:r>
-        <w:t>Simple Salsa Verde</w:t>
-      </w:r>
-    </w:p>
-    <w:p>
-      <w:r>
-        <w:t>Simple Salsa Verde</w:t>
-        <w:br/>
-        <w:t>==================</w:t>
-        <w:br/>
-        <w:br/>
-        <w:t>I got this base recipe from a vegan friend. If you can't find one of these peppers, swap in another one!</w:t>
-        <w:br/>
-        <w:br/>
-        <w:t>* 6 Average-sized tomatillos</w:t>
-        <w:br/>
-        <w:t>* 1 Poblano pepper</w:t>
-        <w:br/>
-        <w:t>* 1 Serrano pepper</w:t>
-        <w:br/>
-        <w:t>* 1 Jalapeno pepper</w:t>
-        <w:br/>
-        <w:t>* 1 Sweet red pepper</w:t>
-        <w:br/>
-        <w:t>* Juice of 1 or 2 fresh-squeezed limes (to taste)</w:t>
-        <w:br/>
-        <w:t>* Pinch or two kosher salt (to taste)</w:t>
-        <w:br/>
-        <w:br/>
-        <w:t>You're in charge of the heat here. For a milder salsa, remove all the ribs and seeds inside the peppers. For medium, leave in a few ribs, and for hot, go nuts. Rough chop the peppers and tomatillos, then throw into a blender or food processor with salt and lime juice. Pulse to desired consistency.</w:t>
-        <w:br/>
-        <w:br/>
-        <w:t>As with most salsas, this will taste better if you let it sit in the fridge for a few hours before eating. It's great on chips or drizzled over steak or pork tacos.</w:t>
+        <w:t>Salsa de chile de árbol</w:t>
+        <w:br/>
+        <w:t>=======================</w:t>
+        <w:br/>
+        <w:br/>
+        <w:t>This is a go-to taco sauce in western Mexico and probably elsewhere. You can</w:t>
+        <w:br/>
+        <w:t>mix and match the techniques in the two variants presented here, and substituting</w:t>
+        <w:br/>
+        <w:t>or adding chiles is a ramp onto the combinatorial superhighway of Mexican food and</w:t>
+        <w:br/>
+        <w:t>can demystify the salsa bar at the local taquería.</w:t>
+        <w:br/>
+        <w:br/>
+        <w:t># Red</w:t>
+        <w:br/>
+        <w:br/>
+        <w:t>* dried whole *chiles de árbol*</w:t>
+        <w:br/>
+        <w:t>* tomatoes</w:t>
+        <w:br/>
+        <w:t>* onion</w:t>
+        <w:br/>
+        <w:t>* *optionally*, garlic</w:t>
+        <w:br/>
+        <w:br/>
+        <w:t>Take between .3 and 1 chiles per tomato, remove the stems and put them in a</w:t>
+        <w:br/>
+        <w:t>saucepan with a tablespoon or two of oil (olive, soy, etc.) The pan and oil should be very</w:t>
+        <w:br/>
+        <w:t>hot and the chiles should seem to be at risk of burning. Rotate the</w:t>
+        <w:br/>
+        <w:t>chiles around and let them get dark brown to black without actually burning them —</w:t>
+        <w:br/>
+        <w:t>this can happen quickly, which is good because your eyes, nose, and lungs</w:t>
+        <w:br/>
+        <w:t>may reach their maximum vaporized chile tolerance during this step.</w:t>
+        <w:br/>
+        <w:br/>
+        <w:t>Add a bunch of chopped onion and garlic and lower the heat. Cut the tomatoes</w:t>
+        <w:br/>
+        <w:t>in half and throw them in with salt to taste. Cook until the tomatoes look stewed.</w:t>
+        <w:br/>
+        <w:t>If you have one of those blender wands that you can put directly in a saucepan,</w:t>
+        <w:br/>
+        <w:t>you can blend everything now (you may end up making this sauce frequently enough</w:t>
+        <w:br/>
+        <w:t>to justify the purchase of a blender wand.) Otherwise wait until the mixture</w:t>
+        <w:br/>
+        <w:t>is not hot and blend it in a standard blender.</w:t>
+        <w:br/>
+        <w:br/>
+        <w:t># Green</w:t>
+        <w:br/>
+        <w:br/>
+        <w:t>* dried whole *chiles de árbol*</w:t>
+        <w:br/>
+        <w:t>* green tomatillos</w:t>
+        <w:br/>
+        <w:t>* onion</w:t>
+        <w:br/>
+        <w:t>* cilantro</w:t>
+        <w:br/>
+        <w:br/>
+        <w:t>Take between .1 and .5 chiles per tomatillo, remove the stems and put them in a bare, hot saucepan.</w:t>
+        <w:br/>
+        <w:t>Toast the chiles without oil until they are dark. Add halved or quartered tomatillos, salt, and a</w:t>
+        <w:br/>
+        <w:t>tablespoon or two of water to prevent burning the chiles before the tomatillos release</w:t>
+        <w:br/>
+        <w:t>their juices. When the mixture has cooked for as long as you can stand to wait, remove</w:t>
+        <w:br/>
+        <w:t>the heat and let it cool. Blend and place in a little salsa bowl and heap with finely</w:t>
+        <w:br/>
+        <w:t>chopped onion and cilantro.</w:t>
+        <w:br/>
+        <w:br/>
+        <w:t>One non-obvious little point is that skipping the oil in the chile roasting-toasting</w:t>
+        <w:br/>
+        <w:t>step seems to increase the spiciness of the final product.</w:t>
+        <w:br/>
       </w:r>
     </w:p>
     <w:p>
@@ -434,28 +1095,39 @@
         <w:pStyle w:val="Heading1"/>
       </w:pPr>
       <w:r>
-        <w:t>Better Than Powder Groundbeef</w:t>
+        <w:t>Lightly Seasoned Beef</w:t>
       </w:r>
     </w:p>
     <w:p>
       <w:r>
-        <w:t>Did you grow up on Old El Paso ground beef taco seasonings?</w:t>
-        <w:br/>
-        <w:br/>
-        <w:t>I'm sorry.  So did I.  They're terrible, right?  Here's something better:</w:t>
-        <w:br/>
-        <w:br/>
-        <w:t>Dice a half-onion, sautee and season liberally with salt, pepper, and ground cumin.</w:t>
-        <w:br/>
-        <w:br/>
-        <w:t>Brown a pound of ground beef, seasoning liberally with ground cumin, salt, pepper.  Add tabasco/other hot sauce if you like.</w:t>
-        <w:br/>
-        <w:br/>
-        <w:t>When beef is browned, add a small jar of salsa (any kind!  i like corn/black bean tomato salsa), and simmer for 5-10 minutes.</w:t>
-        <w:br/>
-        <w:br/>
-        <w:t>Enjoy.  Serve with crispy taco shells for nostalgia.</w:t>
-        <w:br/>
+        <w:t>Lightly Seasoned Beef</w:t>
+        <w:br/>
+        <w:t>=====================</w:t>
+        <w:br/>
+        <w:br/>
+        <w:t>* 500 g ground beef or chopped steak</w:t>
+        <w:br/>
+        <w:t>* 20 g black cumin seed, ground</w:t>
+        <w:br/>
+        <w:t>* 2 cloves garlic</w:t>
+        <w:br/>
+        <w:t>* 15 ml white wine</w:t>
+        <w:br/>
+        <w:t>* 4 g salt if wine is unsalted</w:t>
+        <w:br/>
+        <w:t>* oil to coat the pan</w:t>
+        <w:br/>
+        <w:br/>
+        <w:t>1. Heat oil in the pan.</w:t>
+        <w:br/>
+        <w:t>2. Toss in the garlic, and the beef on top of that.</w:t>
+        <w:br/>
+        <w:t>3. Add the cumin. Brown the beef.</w:t>
+        <w:br/>
+        <w:t>4. Use the splash of wine to loosen anything stuck to the pan.</w:t>
+        <w:br/>
+        <w:br/>
+        <w:t>Perfect, lightly seasoned taco meat.</w:t>
       </w:r>
     </w:p>
     <w:p>
@@ -477,611 +1149,6 @@
         <w:br/>
         <w:br/>
         <w:t>While they can certainly be made at home (if you have access to a deep-fryer), the best method of obtaining hard taco shells is to head to the grocery store.</w:t>
-      </w:r>
-    </w:p>
-    <w:p>
-      <w:r>
-        <w:br w:type="page"/>
-      </w:r>
-    </w:p>
-    <w:p>
-      <w:pPr>
-        <w:pStyle w:val="Title"/>
-      </w:pPr>
-      <w:r>
-        <w:t>Quick and Dirty Spice Mix, Garlic Lime Sauce, Traditional Taco Mixins, Insane Garlic Ground Turkey, Fresh Corn Tortillas</w:t>
-      </w:r>
-    </w:p>
-    <w:p>
-      <w:pPr>
-        <w:pStyle w:val="Heading1"/>
-      </w:pPr>
-      <w:r>
-        <w:t>Quick and Dirty Spice Mix</w:t>
-      </w:r>
-    </w:p>
-    <w:p>
-      <w:r>
-        <w:t>Quick and Dirty Spice Mix</w:t>
-        <w:br/>
-        <w:t>=========================</w:t>
-        <w:br/>
-        <w:br/>
-        <w:t>I’m not going to make a lot of big assumptions here. You own a skillet of some sort. You have some jars of jankity-ass spices from who-knows-when. You want to eat some tacos within the next, like, fifteen minutes. I got you covered, bachelor(ette).</w:t>
-        <w:br/>
-        <w:br/>
-        <w:t>* 2 Tbsp all-purpose flour</w:t>
-        <w:br/>
-        <w:t>* 2 1/2 tsp. chili powder</w:t>
-        <w:br/>
-        <w:t>* 3/4 tsp. onion powder (or 1 1/2 tsp. minced yellow onion)</w:t>
-        <w:br/>
-        <w:t>* 1 1/4 tsp. salt</w:t>
-        <w:br/>
-        <w:t>* 1 tsp. paprika</w:t>
-        <w:br/>
-        <w:t>* 3/4 tsp beef bouillon powder</w:t>
-        <w:br/>
-        <w:t>* 1/4 tsp. granulated sugar</w:t>
-        <w:br/>
-        <w:t>* 1/4 tsp. cayenne pepper</w:t>
-        <w:br/>
-        <w:t>* 1/4 tsp. garlic powder</w:t>
-        <w:br/>
-        <w:t>* 1 tsp. cumin</w:t>
-        <w:br/>
-        <w:br/>
-        <w:t>Put all this in something with a lid, add 3/4 cup of water, and shake it. Brown a pound of ground beef, then pour the whole situation in there. Stir. Cook it down until it looks like you only put in half a cup of water. You have tacos now.</w:t>
-        <w:br/>
-        <w:br/>
-        <w:t>Vegetarians</w:t>
-        <w:br/>
-        <w:t>-----------</w:t>
-        <w:br/>
-        <w:br/>
-        <w:t>I’ve made this with that soy protein “ground beef” and it does not _surprisingly_ taste like someone put spices on a stack of cheap bar coasters and ran it all through a blender. (Vegetable) oil the skillet when you’re dealing with that stuff, unless you’re looking for excuses to buy a new one.</w:t>
-        <w:br/>
-        <w:br/>
-        <w:t>If you leave out the bouillon for the sake of doing things vegan-style you’ll probably want to nudge up the salt a little.</w:t>
-      </w:r>
-    </w:p>
-    <w:p>
-      <w:pPr>
-        <w:pStyle w:val="Heading1"/>
-      </w:pPr>
-      <w:r>
-        <w:t>Garlic Lime Sauce</w:t>
-      </w:r>
-    </w:p>
-    <w:p>
-      <w:r>
-        <w:t>Garlic Lime Sauce</w:t>
-        <w:br/>
-        <w:t>=====================</w:t>
-        <w:br/>
-        <w:br/>
-        <w:t>This sauce packs a creamy, sour, garlicky punch and can cut the heat on a spicy salsa. It pairs well with Mango Lime Salsa for excellent fish tacos. This is a simplified version of the [lime sauce recipe](http://www.loveandoliveoil.com/2008/04/fish-tacos-with-mango-salsa.html) on Love and Oil.</w:t>
-        <w:br/>
-        <w:br/>
-        <w:t>Combine in a bowl:</w:t>
-        <w:br/>
-        <w:t>* 1-2 tablespoons mayonnaise</w:t>
-        <w:br/>
-        <w:t>* 1/2 cup plain yogurt</w:t>
-        <w:br/>
-        <w:t>* 2 tablespoons fresh lime juice</w:t>
-        <w:br/>
-        <w:t>* 1-2 cloves minced garlic</w:t>
-        <w:br/>
-        <w:t>* salt to taste</w:t>
-        <w:br/>
-        <w:t>* (optional): chopped fresh cilantro garnish</w:t>
-        <w:br/>
-        <w:br/>
-        <w:t xml:space="preserve">Whisk ingredients together in bowl. </w:t>
-        <w:br/>
-        <w:br/>
-        <w:t>Serve on the side, or drizzle as a decorative layer onto prepared tacos. Optionally sprinkle with chopped cilantro as garnish.</w:t>
-        <w:br/>
-      </w:r>
-    </w:p>
-    <w:p>
-      <w:pPr>
-        <w:pStyle w:val="Heading1"/>
-      </w:pPr>
-      <w:r>
-        <w:t>Traditional Taco Mixins</w:t>
-      </w:r>
-    </w:p>
-    <w:p>
-      <w:r>
-        <w:t>Traditional Taco Mixins</w:t>
-        <w:br/>
-        <w:t>(makes about 20 servings)</w:t>
-        <w:br/>
-        <w:br/>
-        <w:t>- 1 (16 ounce) container sour cream</w:t>
-        <w:br/>
-        <w:t>- 1/4 head iceberg lettuce (rinsed, dried, shredded)</w:t>
-        <w:br/>
-        <w:t>- 1 cup shredded cheddar cheese</w:t>
-        <w:br/>
-        <w:t>- 3 diced tomatoes</w:t>
-        <w:br/>
-        <w:t>- 1 (2.25 ounce) can black olives, drained</w:t>
-        <w:br/>
-        <w:br/>
-        <w:t xml:space="preserve">Add ingredients to tacos in layers. </w:t>
-        <w:br/>
-        <w:br/>
-        <w:br/>
-      </w:r>
-    </w:p>
-    <w:p>
-      <w:pPr>
-        <w:pStyle w:val="Heading1"/>
-      </w:pPr>
-      <w:r>
-        <w:t>Insane Garlic Ground Turkey</w:t>
-      </w:r>
-    </w:p>
-    <w:p>
-      <w:r>
-        <w:t>Insane Garlic Ground Turkey</w:t>
-        <w:br/>
-        <w:t>=========================</w:t>
-        <w:br/>
-        <w:br/>
-        <w:t>While not particularly fancy, the insane garlic ground turkey is a crowd pleaser.</w:t>
-        <w:br/>
-        <w:br/>
-        <w:t>Ground Turkey</w:t>
-        <w:br/>
-        <w:t>-----------</w:t>
-        <w:br/>
-        <w:br/>
-        <w:t>* 2 pounds of ground turkey (preferably thigh meat)</w:t>
-        <w:br/>
-        <w:t>* Four yellow onions</w:t>
-        <w:br/>
-        <w:t>* Store-bought Taco Seasoning</w:t>
-        <w:br/>
-        <w:t>* More garlic than you can imagine (4-5 cloves)</w:t>
-        <w:br/>
-        <w:t>* Olive Oil</w:t>
-        <w:br/>
-        <w:br/>
-        <w:t>1. Chop several onions into slices.</w:t>
-        <w:br/>
-        <w:t>2. In a large pan heat olive oil in a saucepan over high heat</w:t>
-        <w:br/>
-        <w:t>3. Cook onions on high heat until they are almost caramelized. (10 minutes)</w:t>
-        <w:br/>
-        <w:t>4. Reduce heat to medium.</w:t>
-        <w:br/>
-        <w:t>5. Add ground turkey making sure to stir meat to ensure adequate turkey / onion mixture.</w:t>
-        <w:br/>
-        <w:t>6. Cover and let turkey cook for 8 minutes.</w:t>
-        <w:br/>
-        <w:t>7. Mix taco seasoning using one cup of water for each packet of seasoning</w:t>
-        <w:br/>
-        <w:t>8. Add several cloves or garlic to pan.  When in doubt with garlic always err on the side of too much.</w:t>
-        <w:br/>
-        <w:t>9. Cook uncovered until taco seasoning is reduced.</w:t>
-        <w:br/>
-        <w:t>10. Warn guests of impending garlic.</w:t>
-        <w:br/>
-        <w:br/>
-        <w:t>Total cooking time: 30-40 minutes</w:t>
-        <w:br/>
-      </w:r>
-    </w:p>
-    <w:p>
-      <w:pPr>
-        <w:pStyle w:val="Heading1"/>
-      </w:pPr>
-      <w:r>
-        <w:t>Fresh Corn Tortillas</w:t>
-      </w:r>
-    </w:p>
-    <w:p>
-      <w:r>
-        <w:t>Fresh Corn Tortillas</w:t>
-        <w:br/>
-        <w:t>===================</w:t>
-        <w:br/>
-        <w:br/>
-        <w:t>This is the only way to go. So worth it. Makes roughly 15 tortillas.</w:t>
-        <w:br/>
-        <w:br/>
-        <w:t>* 1 3/4 cups masa harina</w:t>
-        <w:br/>
-        <w:t>* 1 1/8 cups water</w:t>
-        <w:br/>
-        <w:br/>
-        <w:t>1. In a medium bowl, mix together masa harina and hot water until thoroughly combined. Turn dough onto a clean surface and knead until pliable and smooth. If dough is too sticky, add more masa harina; if it begins to dry out, sprinkle with water. Cover dough tightly with plastic wrap and allow to stand for 30 minutes.</w:t>
-        <w:br/>
-        <w:t>2. Preheat a cast iron skillet or griddle to medium-high.</w:t>
-        <w:br/>
-        <w:t>3. Divide dough into 15 equal-size balls. Using a tortilla press, a rolling pin, press each ball of dough flat between two sheets of wax paper.</w:t>
-        <w:br/>
-        <w:t xml:space="preserve">4. Place tortilla in preheated pan and allow to cook for approximately 30 seconds, or until browned and slightly puffy. Turn tortilla over to brown on second side for approximately 30 seconds more, then transfer to a plate. Repeat process with each ball of dough. Keep tortillas covered with a towel to stay warm and moist (or a low temp oven) until ready to serve. </w:t>
-      </w:r>
-    </w:p>
-    <w:p>
-      <w:r>
-        <w:br w:type="page"/>
-      </w:r>
-    </w:p>
-    <w:p>
-      <w:pPr>
-        <w:pStyle w:val="Title"/>
-      </w:pPr>
-      <w:r>
-        <w:t>Mahi Mahi Rub, Black Olives, Lettuce (Traditional; US), Asian Style Tofu or Pork Marinade, Hard Corn Shells (Traditional; US)</w:t>
-      </w:r>
-    </w:p>
-    <w:p>
-      <w:pPr>
-        <w:pStyle w:val="Heading1"/>
-      </w:pPr>
-      <w:r>
-        <w:t>Mahi Mahi Rub</w:t>
-      </w:r>
-    </w:p>
-    <w:p>
-      <w:r>
-        <w:t>Mahi Mahi Rub</w:t>
-        <w:br/>
-        <w:t>==============</w:t>
-        <w:br/>
-        <w:br/>
-        <w:t>A rub for Mahi Mahi, if fish tacos be what you're fancying:</w:t>
-        <w:br/>
-        <w:br/>
-        <w:t>* 1 Part spicy chili powder</w:t>
-        <w:br/>
-        <w:t>* 1 Part salt</w:t>
-        <w:br/>
-        <w:t>* 1 Part ground cumin</w:t>
-        <w:br/>
-        <w:t>* 1/2 Part chopped cilantro</w:t>
-        <w:br/>
-        <w:t>* 1/2 Part cayenne</w:t>
-        <w:br/>
-        <w:t>* 1/2 Part pepper</w:t>
-        <w:br/>
-        <w:t>* 1/2 Part oregano</w:t>
-        <w:br/>
-        <w:t>* 1/2 Part onion powder</w:t>
-        <w:br/>
-        <w:t>* 1/2 Part garlic powder</w:t>
-        <w:br/>
-        <w:br/>
-        <w:t>You choose your measurements and enjoy!</w:t>
-      </w:r>
-    </w:p>
-    <w:p>
-      <w:pPr>
-        <w:pStyle w:val="Heading1"/>
-      </w:pPr>
-      <w:r>
-        <w:t>Black Olives</w:t>
-      </w:r>
-    </w:p>
-    <w:p>
-      <w:r>
-        <w:t>Black Olives</w:t>
-        <w:br/>
-        <w:t>==========</w:t>
-        <w:br/>
-        <w:br/>
-        <w:t>Canned black olives add a sweet and cool meatiness to a traditional American taco.</w:t>
-      </w:r>
-    </w:p>
-    <w:p>
-      <w:pPr>
-        <w:pStyle w:val="Heading1"/>
-      </w:pPr>
-      <w:r>
-        <w:t>Lettuce (Traditional; US)</w:t>
-      </w:r>
-    </w:p>
-    <w:p>
-      <w:r>
-        <w:t>Lettuce (Traditional; US)</w:t>
-        <w:br/>
-        <w:t>======================</w:t>
-        <w:br/>
-        <w:br/>
-        <w:t>In a traditional American taco, lettuce serves to add extra crunch and coolness. Favor the bulkier lettuces over leafier fare such as Bibb lettuces or mesclun.</w:t>
-        <w:br/>
-        <w:br/>
-        <w:t>* Iceberg Lettuce (shredded)</w:t>
-        <w:br/>
-        <w:t>* Romaine Lettuce (shredded; maintain the stalks)</w:t>
-      </w:r>
-    </w:p>
-    <w:p>
-      <w:pPr>
-        <w:pStyle w:val="Heading1"/>
-      </w:pPr>
-      <w:r>
-        <w:t>Asian Style Tofu or Pork Marinade</w:t>
-      </w:r>
-    </w:p>
-    <w:p>
-      <w:r>
-        <w:t>Asian Style Tofu or Pork Marinade</w:t>
-        <w:br/>
-        <w:t>=================================</w:t>
-        <w:br/>
-        <w:br/>
-        <w:t>For marinade mix:</w:t>
-        <w:br/>
-        <w:br/>
-        <w:t>* quarter cup lime juice</w:t>
-        <w:br/>
-        <w:t>* quarter cup soy sauce</w:t>
-        <w:br/>
-        <w:t>* quarter cup toasted sesame oil</w:t>
-        <w:br/>
-        <w:t>* two cloves of garlic, chopped</w:t>
-        <w:br/>
-        <w:t>* 3 teaspoons cumin</w:t>
-        <w:br/>
-        <w:t>* 1 teaspoon paprika</w:t>
-        <w:br/>
-        <w:t>* Some chopped cilantro</w:t>
-        <w:br/>
-        <w:br/>
-        <w:t>Mix with sliced tofu or pork, marinate for 30 minutes and quickly sauté.</w:t>
-      </w:r>
-    </w:p>
-    <w:p>
-      <w:pPr>
-        <w:pStyle w:val="Heading1"/>
-      </w:pPr>
-      <w:r>
-        <w:t>Hard Corn Shells (Traditional; US)</w:t>
-      </w:r>
-    </w:p>
-    <w:p>
-      <w:r>
-        <w:t>Hard Corn Shells (Traditional; US)</w:t>
-        <w:br/>
-        <w:t>======================</w:t>
-        <w:br/>
-        <w:br/>
-        <w:t>Mistakenly thought by many to be traditionally Mexican, hard shells were actually popularized in the US in the mid-20th century.</w:t>
-        <w:br/>
-        <w:br/>
-        <w:t>While they can certainly be made at home (if you have access to a deep-fryer), the best method of obtaining hard taco shells is to head to the grocery store.</w:t>
-      </w:r>
-    </w:p>
-    <w:p>
-      <w:r>
-        <w:br w:type="page"/>
-      </w:r>
-    </w:p>
-    <w:p>
-      <w:pPr>
-        <w:pStyle w:val="Title"/>
-      </w:pPr>
-      <w:r>
-        <w:t>Quick and Dirty Spice Mix, Roasted Tomatillo and Mushroom Sauce, Drunken Green Beans, Moroccan Lamb, Fresh Corn Tortillas</w:t>
-      </w:r>
-    </w:p>
-    <w:p>
-      <w:pPr>
-        <w:pStyle w:val="Heading1"/>
-      </w:pPr>
-      <w:r>
-        <w:t>Quick and Dirty Spice Mix</w:t>
-      </w:r>
-    </w:p>
-    <w:p>
-      <w:r>
-        <w:t>Quick and Dirty Spice Mix</w:t>
-        <w:br/>
-        <w:t>=========================</w:t>
-        <w:br/>
-        <w:br/>
-        <w:t>I’m not going to make a lot of big assumptions here. You own a skillet of some sort. You have some jars of jankity-ass spices from who-knows-when. You want to eat some tacos within the next, like, fifteen minutes. I got you covered, bachelor(ette).</w:t>
-        <w:br/>
-        <w:br/>
-        <w:t>* 2 Tbsp all-purpose flour</w:t>
-        <w:br/>
-        <w:t>* 2 1/2 tsp. chili powder</w:t>
-        <w:br/>
-        <w:t>* 3/4 tsp. onion powder (or 1 1/2 tsp. minced yellow onion)</w:t>
-        <w:br/>
-        <w:t>* 1 1/4 tsp. salt</w:t>
-        <w:br/>
-        <w:t>* 1 tsp. paprika</w:t>
-        <w:br/>
-        <w:t>* 3/4 tsp beef bouillon powder</w:t>
-        <w:br/>
-        <w:t>* 1/4 tsp. granulated sugar</w:t>
-        <w:br/>
-        <w:t>* 1/4 tsp. cayenne pepper</w:t>
-        <w:br/>
-        <w:t>* 1/4 tsp. garlic powder</w:t>
-        <w:br/>
-        <w:t>* 1 tsp. cumin</w:t>
-        <w:br/>
-        <w:br/>
-        <w:t>Put all this in something with a lid, add 3/4 cup of water, and shake it. Brown a pound of ground beef, then pour the whole situation in there. Stir. Cook it down until it looks like you only put in half a cup of water. You have tacos now.</w:t>
-        <w:br/>
-        <w:br/>
-        <w:t>Vegetarians</w:t>
-        <w:br/>
-        <w:t>-----------</w:t>
-        <w:br/>
-        <w:br/>
-        <w:t>I’ve made this with that soy protein “ground beef” and it does not _surprisingly_ taste like someone put spices on a stack of cheap bar coasters and ran it all through a blender. (Vegetable) oil the skillet when you’re dealing with that stuff, unless you’re looking for excuses to buy a new one.</w:t>
-        <w:br/>
-        <w:br/>
-        <w:t>If you leave out the bouillon for the sake of doing things vegan-style you’ll probably want to nudge up the salt a little.</w:t>
-      </w:r>
-    </w:p>
-    <w:p>
-      <w:pPr>
-        <w:pStyle w:val="Heading1"/>
-      </w:pPr>
-      <w:r>
-        <w:t>Roasted Tomatillo and Mushroom Sauce</w:t>
-      </w:r>
-    </w:p>
-    <w:p>
-      <w:r>
-        <w:t>Roasted Tomatillo and Mushroom Sauce</w:t>
-        <w:br/>
-        <w:t>====================================</w:t>
-        <w:br/>
-        <w:br/>
-        <w:t>* 2 pounds tomatillos</w:t>
-        <w:br/>
-        <w:t>* 4 dried chipotle chiles</w:t>
-        <w:br/>
-        <w:t>* 2 pounds shiitake mushrooms</w:t>
-        <w:br/>
-        <w:t>* 1/4 cup olive oil</w:t>
-        <w:br/>
-        <w:t>* 1 cup water</w:t>
-        <w:br/>
-        <w:br/>
-        <w:t>1. Remove husks from tomatillos and rinse them. Place them whole on your oven's broiler rack. Broil and turn them until they're browned on all sides.</w:t>
-        <w:br/>
-        <w:t xml:space="preserve">2. Boil the water. Drop in the dried chiles and bring the water down to a simmer. Keep them in until they are soft. </w:t>
-        <w:br/>
-        <w:t>3. Slice the shiitakes and cook them in a pan with the olive oil until they're tender.</w:t>
-        <w:br/>
-        <w:t>4. Take the chiles and tomatillos (once they're cooled off) and blend them in a food processor until they make a nice puree.</w:t>
-        <w:br/>
-        <w:t>5. Put the blended tomatillo-chile mixture in a saucepan and bring it to a boil. Add the cooked mushrooms and bring it back to a boil. Then bring the heat down until the mixture is simmering. Cook for about 10 minutes. Add salt to taste.</w:t>
-        <w:br/>
-        <w:br/>
-        <w:t>---</w:t>
-        <w:br/>
-        <w:t>A friend gave me this recipe a while back, but I can't remember who it was. Sorry, friend.</w:t>
-      </w:r>
-    </w:p>
-    <w:p>
-      <w:pPr>
-        <w:pStyle w:val="Heading1"/>
-      </w:pPr>
-      <w:r>
-        <w:t>Drunken Green Beans</w:t>
-      </w:r>
-    </w:p>
-    <w:p>
-      <w:r>
-        <w:t>Drunken Green Beans</w:t>
-        <w:br/>
-        <w:t>===================</w:t>
-        <w:br/>
-        <w:br/>
-        <w:t>Green beans are fine. Green beans cooked in beer are better. Maybe even the best.</w:t>
-        <w:br/>
-        <w:br/>
-        <w:t>* 1 Surly fist full of green beans</w:t>
-        <w:br/>
-        <w:t>* half a beer</w:t>
-        <w:br/>
-        <w:t>* quarter cup vegetable broth</w:t>
-        <w:br/>
-        <w:t>* 2 cloves garlic</w:t>
-        <w:br/>
-        <w:t>* 1 Tbsp olive oil</w:t>
-        <w:br/>
-        <w:t>* some salt, whatever</w:t>
-        <w:br/>
-        <w:br/>
-        <w:t xml:space="preserve">First peel and dice the garlic and sauté it in the olive oil. Before it gets all burned and ruined, add the beer and vegetable broth. </w:t>
-        <w:br/>
-        <w:t xml:space="preserve">  </w:t>
-        <w:br/>
-        <w:t>As the liquid comes to a boil, cut the green beans up. Add the green beans and a pinch of salt and let them simmer for about five minutes. If you like your beans on the softer side you can let it go a little longer. But the trick is to pull them right after the color starts to turn and you've just made a delicious addition to any taco.</w:t>
-      </w:r>
-    </w:p>
-    <w:p>
-      <w:pPr>
-        <w:pStyle w:val="Heading1"/>
-      </w:pPr>
-      <w:r>
-        <w:t>Moroccan Lamb</w:t>
-      </w:r>
-    </w:p>
-    <w:p>
-      <w:r>
-        <w:t>Moroccan Lamb</w:t>
-        <w:br/>
-        <w:t>=============</w:t>
-        <w:br/>
-        <w:br/>
-        <w:t>A Differently Spiced Meat Than Your Usual Taco</w:t>
-        <w:br/>
-        <w:t>----------------------------------------------</w:t>
-        <w:br/>
-        <w:br/>
-        <w:t>* 500 g ground lamb</w:t>
-        <w:br/>
-        <w:t>* 20 g Ras al Hanout spice. My mix contains:</w:t>
-        <w:br/>
-        <w:t xml:space="preserve">    * Paprika</w:t>
-        <w:br/>
-        <w:t xml:space="preserve">    * Cinnamon</w:t>
-        <w:br/>
-        <w:t xml:space="preserve">    * Allspice</w:t>
-        <w:br/>
-        <w:t xml:space="preserve">    * Clove</w:t>
-        <w:br/>
-        <w:t xml:space="preserve">    * Toasted Mustard</w:t>
-        <w:br/>
-        <w:t xml:space="preserve">    * Cumin</w:t>
-        <w:br/>
-        <w:t xml:space="preserve">    * Caraway</w:t>
-        <w:br/>
-        <w:t xml:space="preserve">    * Black Pepper</w:t>
-        <w:br/>
-        <w:t>* 10 g fresh lemon zest or 10 g finely ground Black Lemon Omani (Moroccoan dried preserved lemon)</w:t>
-        <w:br/>
-        <w:br/>
-        <w:t>Mix together and brown.</w:t>
-        <w:br/>
-      </w:r>
-    </w:p>
-    <w:p>
-      <w:pPr>
-        <w:pStyle w:val="Heading1"/>
-      </w:pPr>
-      <w:r>
-        <w:t>Fresh Corn Tortillas</w:t>
-      </w:r>
-    </w:p>
-    <w:p>
-      <w:r>
-        <w:t>Fresh Corn Tortillas</w:t>
-        <w:br/>
-        <w:t>===================</w:t>
-        <w:br/>
-        <w:br/>
-        <w:t>This is the only way to go. So worth it. Makes roughly 15 tortillas.</w:t>
-        <w:br/>
-        <w:br/>
-        <w:t>* 1 3/4 cups masa harina</w:t>
-        <w:br/>
-        <w:t>* 1 1/8 cups water</w:t>
-        <w:br/>
-        <w:br/>
-        <w:t>1. In a medium bowl, mix together masa harina and hot water until thoroughly combined. Turn dough onto a clean surface and knead until pliable and smooth. If dough is too sticky, add more masa harina; if it begins to dry out, sprinkle with water. Cover dough tightly with plastic wrap and allow to stand for 30 minutes.</w:t>
-        <w:br/>
-        <w:t>2. Preheat a cast iron skillet or griddle to medium-high.</w:t>
-        <w:br/>
-        <w:t>3. Divide dough into 15 equal-size balls. Using a tortilla press, a rolling pin, press each ball of dough flat between two sheets of wax paper.</w:t>
-        <w:br/>
-        <w:t xml:space="preserve">4. Place tortilla in preheated pan and allow to cook for approximately 30 seconds, or until browned and slightly puffy. Turn tortilla over to brown on second side for approximately 30 seconds more, then transfer to a plate. Repeat process with each ball of dough. Keep tortillas covered with a towel to stay warm and moist (or a low temp oven) until ready to serve. </w:t>
       </w:r>
     </w:p>
     <w:sectPr>

</xml_diff>